<commit_message>
Ajustes mínimos de la estructura del documento
</commit_message>
<xml_diff>
--- a/Documentos_generados/Integracion_Alcance/documento.docx
+++ b/Documentos_generados/Integracion_Alcance/documento.docx
@@ -42,7 +42,7 @@
               </w:tcPr>
               <w:p>
                 <w:pPr>
-                  <w:pStyle w:val="NoSpacing"/>
+                  <w:pStyle w:val="Sinespaciado"/>
                   <w:rPr>
                     <w:color w:val="2F5496" w:themeColor="accent1" w:themeShade="BF"/>
                     <w:sz w:val="24"/>
@@ -58,7 +58,7 @@
               </w:tcPr>
               <w:p>
                 <w:pPr>
-                  <w:pStyle w:val="NoSpacing"/>
+                  <w:pStyle w:val="Sinespaciado"/>
                   <w:spacing w:line="216" w:lineRule="auto"/>
                   <w:rPr>
                     <w:rFonts w:ascii="Agency FB" w:eastAsiaTheme="majorEastAsia" w:hAnsi="Agency FB" w:cstheme="majorBidi"/>
@@ -116,7 +116,7 @@
               </w:p>
               <w:p>
                 <w:pPr>
-                  <w:pStyle w:val="NoSpacing"/>
+                  <w:pStyle w:val="Sinespaciado"/>
                   <w:spacing w:line="216" w:lineRule="auto"/>
                   <w:rPr>
                     <w:rFonts w:asciiTheme="majorHAnsi" w:eastAsiaTheme="majorEastAsia" w:hAnsiTheme="majorHAnsi" w:cstheme="majorBidi"/>
@@ -160,7 +160,7 @@
                   </w:tcPr>
                   <w:p>
                     <w:pPr>
-                      <w:pStyle w:val="NoSpacing"/>
+                      <w:pStyle w:val="Sinespaciado"/>
                       <w:rPr>
                         <w:rFonts w:ascii="Agency FB" w:hAnsi="Agency FB"/>
                         <w:color w:val="2F5496" w:themeColor="accent1" w:themeShade="BF"/>
@@ -296,7 +296,7 @@
               </w:tcPr>
               <w:p>
                 <w:pPr>
-                  <w:pStyle w:val="NoSpacing"/>
+                  <w:pStyle w:val="Sinespaciado"/>
                   <w:rPr>
                     <w:color w:val="4472C4" w:themeColor="accent1"/>
                   </w:rPr>
@@ -307,7 +307,7 @@
         </w:tbl>
         <w:p>
           <w:pPr>
-            <w:pStyle w:val="TOCHeading"/>
+            <w:pStyle w:val="TtuloTDC"/>
           </w:pPr>
           <w:r>
             <w:t>CONTROL DE REVISIONES.</w:t>
@@ -322,7 +322,7 @@
         </w:p>
         <w:tbl>
           <w:tblPr>
-            <w:tblStyle w:val="GridTable4-Accent1"/>
+            <w:tblStyle w:val="Tablaconcuadrcula4-nfasis1"/>
             <w:tblW w:w="0" w:type="auto"/>
             <w:tblLook w:val="04A0" w:firstRow="1" w:lastRow="0" w:firstColumn="1" w:lastColumn="0" w:noHBand="0" w:noVBand="1"/>
           </w:tblPr>
@@ -635,8 +635,6 @@
                   </w:rPr>
                   <w:t xml:space="preserve"> PMO</w:t>
                 </w:r>
-                <w:bookmarkStart w:id="0" w:name="_GoBack"/>
-                <w:bookmarkEnd w:id="0"/>
               </w:p>
             </w:tc>
           </w:tr>
@@ -810,7 +808,7 @@
       <w:sdtContent>
         <w:p>
           <w:pPr>
-            <w:pStyle w:val="TOCHeading"/>
+            <w:pStyle w:val="TtuloTDC"/>
           </w:pPr>
           <w:r>
             <w:t>Índice de contenidos</w:t>
@@ -818,7 +816,7 @@
         </w:p>
         <w:p>
           <w:pPr>
-            <w:pStyle w:val="TOC1"/>
+            <w:pStyle w:val="TDC1"/>
             <w:tabs>
               <w:tab w:val="left" w:pos="440"/>
               <w:tab w:val="right" w:leader="dot" w:pos="8494"/>
@@ -841,7 +839,7 @@
           <w:hyperlink w:anchor="_Toc529218789" w:history="1">
             <w:r>
               <w:rPr>
-                <w:rStyle w:val="Hyperlink"/>
+                <w:rStyle w:val="Hipervnculo"/>
                 <w:noProof/>
                 <w:lang w:val="es-ES_tradnl"/>
               </w:rPr>
@@ -857,7 +855,7 @@
             </w:r>
             <w:r>
               <w:rPr>
-                <w:rStyle w:val="Hyperlink"/>
+                <w:rStyle w:val="Hipervnculo"/>
                 <w:noProof/>
                 <w:lang w:val="es-ES_tradnl"/>
               </w:rPr>
@@ -915,7 +913,7 @@
         </w:p>
         <w:p>
           <w:pPr>
-            <w:pStyle w:val="TOC1"/>
+            <w:pStyle w:val="TDC1"/>
             <w:tabs>
               <w:tab w:val="left" w:pos="440"/>
               <w:tab w:val="right" w:leader="dot" w:pos="8494"/>
@@ -929,7 +927,7 @@
           <w:hyperlink w:anchor="_Toc529218790" w:history="1">
             <w:r>
               <w:rPr>
-                <w:rStyle w:val="Hyperlink"/>
+                <w:rStyle w:val="Hipervnculo"/>
                 <w:noProof/>
                 <w:lang w:val="es-ES_tradnl"/>
               </w:rPr>
@@ -945,7 +943,7 @@
             </w:r>
             <w:r>
               <w:rPr>
-                <w:rStyle w:val="Hyperlink"/>
+                <w:rStyle w:val="Hipervnculo"/>
                 <w:noProof/>
                 <w:lang w:val="es-ES_tradnl"/>
               </w:rPr>
@@ -1003,7 +1001,7 @@
         </w:p>
         <w:p>
           <w:pPr>
-            <w:pStyle w:val="TOC1"/>
+            <w:pStyle w:val="TDC1"/>
             <w:tabs>
               <w:tab w:val="left" w:pos="440"/>
               <w:tab w:val="right" w:leader="dot" w:pos="8494"/>
@@ -1017,7 +1015,7 @@
           <w:hyperlink w:anchor="_Toc529218791" w:history="1">
             <w:r>
               <w:rPr>
-                <w:rStyle w:val="Hyperlink"/>
+                <w:rStyle w:val="Hipervnculo"/>
                 <w:noProof/>
                 <w:lang w:val="es-ES_tradnl"/>
               </w:rPr>
@@ -1033,7 +1031,7 @@
             </w:r>
             <w:r>
               <w:rPr>
-                <w:rStyle w:val="Hyperlink"/>
+                <w:rStyle w:val="Hipervnculo"/>
                 <w:noProof/>
                 <w:lang w:val="es-ES_tradnl"/>
               </w:rPr>
@@ -1091,7 +1089,7 @@
         </w:p>
         <w:p>
           <w:pPr>
-            <w:pStyle w:val="TOC2"/>
+            <w:pStyle w:val="TDC2"/>
             <w:tabs>
               <w:tab w:val="left" w:pos="880"/>
               <w:tab w:val="right" w:leader="dot" w:pos="8494"/>
@@ -1105,7 +1103,7 @@
           <w:hyperlink w:anchor="_Toc529218792" w:history="1">
             <w:r>
               <w:rPr>
-                <w:rStyle w:val="Hyperlink"/>
+                <w:rStyle w:val="Hipervnculo"/>
                 <w:noProof/>
                 <w:lang w:val="es-ES_tradnl"/>
               </w:rPr>
@@ -1121,7 +1119,7 @@
             </w:r>
             <w:r>
               <w:rPr>
-                <w:rStyle w:val="Hyperlink"/>
+                <w:rStyle w:val="Hipervnculo"/>
                 <w:noProof/>
                 <w:lang w:val="es-ES_tradnl"/>
               </w:rPr>
@@ -1179,7 +1177,7 @@
         </w:p>
         <w:p>
           <w:pPr>
-            <w:pStyle w:val="TOC2"/>
+            <w:pStyle w:val="TDC2"/>
             <w:tabs>
               <w:tab w:val="left" w:pos="880"/>
               <w:tab w:val="right" w:leader="dot" w:pos="8494"/>
@@ -1193,7 +1191,7 @@
           <w:hyperlink w:anchor="_Toc529218793" w:history="1">
             <w:r>
               <w:rPr>
-                <w:rStyle w:val="Hyperlink"/>
+                <w:rStyle w:val="Hipervnculo"/>
                 <w:noProof/>
                 <w:lang w:val="es-ES_tradnl"/>
               </w:rPr>
@@ -1209,7 +1207,7 @@
             </w:r>
             <w:r>
               <w:rPr>
-                <w:rStyle w:val="Hyperlink"/>
+                <w:rStyle w:val="Hipervnculo"/>
                 <w:noProof/>
                 <w:lang w:val="es-ES_tradnl"/>
               </w:rPr>
@@ -1267,7 +1265,7 @@
         </w:p>
         <w:p>
           <w:pPr>
-            <w:pStyle w:val="TOC3"/>
+            <w:pStyle w:val="TDC3"/>
             <w:tabs>
               <w:tab w:val="left" w:pos="1320"/>
               <w:tab w:val="right" w:leader="dot" w:pos="8494"/>
@@ -1281,7 +1279,7 @@
           <w:hyperlink w:anchor="_Toc529218794" w:history="1">
             <w:r>
               <w:rPr>
-                <w:rStyle w:val="Hyperlink"/>
+                <w:rStyle w:val="Hipervnculo"/>
                 <w:noProof/>
               </w:rPr>
               <w:t>3.2.1</w:t>
@@ -1296,7 +1294,7 @@
             </w:r>
             <w:r>
               <w:rPr>
-                <w:rStyle w:val="Hyperlink"/>
+                <w:rStyle w:val="Hipervnculo"/>
                 <w:noProof/>
               </w:rPr>
               <w:t>Alcance del proyecto</w:t>
@@ -1353,7 +1351,7 @@
         </w:p>
         <w:p>
           <w:pPr>
-            <w:pStyle w:val="TOC3"/>
+            <w:pStyle w:val="TDC3"/>
             <w:tabs>
               <w:tab w:val="left" w:pos="1320"/>
               <w:tab w:val="right" w:leader="dot" w:pos="8494"/>
@@ -1367,7 +1365,7 @@
           <w:hyperlink w:anchor="_Toc529218795" w:history="1">
             <w:r>
               <w:rPr>
-                <w:rStyle w:val="Hyperlink"/>
+                <w:rStyle w:val="Hipervnculo"/>
                 <w:noProof/>
               </w:rPr>
               <w:t>3.2.2</w:t>
@@ -1382,7 +1380,7 @@
             </w:r>
             <w:r>
               <w:rPr>
-                <w:rStyle w:val="Hyperlink"/>
+                <w:rStyle w:val="Hipervnculo"/>
                 <w:noProof/>
               </w:rPr>
               <w:t>Período de alcance</w:t>
@@ -1439,7 +1437,7 @@
         </w:p>
         <w:p>
           <w:pPr>
-            <w:pStyle w:val="TOC3"/>
+            <w:pStyle w:val="TDC3"/>
             <w:tabs>
               <w:tab w:val="left" w:pos="1320"/>
               <w:tab w:val="right" w:leader="dot" w:pos="8494"/>
@@ -1453,7 +1451,7 @@
           <w:hyperlink w:anchor="_Toc529218796" w:history="1">
             <w:r>
               <w:rPr>
-                <w:rStyle w:val="Hyperlink"/>
+                <w:rStyle w:val="Hipervnculo"/>
                 <w:noProof/>
               </w:rPr>
               <w:t>3.2.3</w:t>
@@ -1468,7 +1466,7 @@
             </w:r>
             <w:r>
               <w:rPr>
-                <w:rStyle w:val="Hyperlink"/>
+                <w:rStyle w:val="Hipervnculo"/>
                 <w:noProof/>
               </w:rPr>
               <w:t>Entorno de desarrollo</w:t>
@@ -1525,7 +1523,7 @@
         </w:p>
         <w:p>
           <w:pPr>
-            <w:pStyle w:val="TOC3"/>
+            <w:pStyle w:val="TDC3"/>
             <w:tabs>
               <w:tab w:val="left" w:pos="1320"/>
               <w:tab w:val="right" w:leader="dot" w:pos="8494"/>
@@ -1539,7 +1537,7 @@
           <w:hyperlink w:anchor="_Toc529218797" w:history="1">
             <w:r>
               <w:rPr>
-                <w:rStyle w:val="Hyperlink"/>
+                <w:rStyle w:val="Hipervnculo"/>
                 <w:noProof/>
               </w:rPr>
               <w:t>3.2.4</w:t>
@@ -1554,7 +1552,7 @@
             </w:r>
             <w:r>
               <w:rPr>
-                <w:rStyle w:val="Hyperlink"/>
+                <w:rStyle w:val="Hipervnculo"/>
                 <w:noProof/>
               </w:rPr>
               <w:t>Requerimientos del proyecto</w:t>
@@ -1611,7 +1609,7 @@
         </w:p>
         <w:p>
           <w:pPr>
-            <w:pStyle w:val="TOC1"/>
+            <w:pStyle w:val="TDC1"/>
             <w:tabs>
               <w:tab w:val="left" w:pos="440"/>
               <w:tab w:val="right" w:leader="dot" w:pos="8494"/>
@@ -1625,7 +1623,7 @@
           <w:hyperlink w:anchor="_Toc529218798" w:history="1">
             <w:r>
               <w:rPr>
-                <w:rStyle w:val="Hyperlink"/>
+                <w:rStyle w:val="Hipervnculo"/>
                 <w:noProof/>
                 <w:lang w:val="es-ES_tradnl"/>
               </w:rPr>
@@ -1641,7 +1639,7 @@
             </w:r>
             <w:r>
               <w:rPr>
-                <w:rStyle w:val="Hyperlink"/>
+                <w:rStyle w:val="Hipervnculo"/>
                 <w:noProof/>
                 <w:lang w:val="es-ES_tradnl"/>
               </w:rPr>
@@ -1699,7 +1697,7 @@
         </w:p>
         <w:p>
           <w:pPr>
-            <w:pStyle w:val="TOC2"/>
+            <w:pStyle w:val="TDC2"/>
             <w:tabs>
               <w:tab w:val="left" w:pos="880"/>
               <w:tab w:val="right" w:leader="dot" w:pos="8494"/>
@@ -1713,7 +1711,7 @@
           <w:hyperlink w:anchor="_Toc529218799" w:history="1">
             <w:r>
               <w:rPr>
-                <w:rStyle w:val="Hyperlink"/>
+                <w:rStyle w:val="Hipervnculo"/>
                 <w:noProof/>
               </w:rPr>
               <w:t>4.1</w:t>
@@ -1728,7 +1726,7 @@
             </w:r>
             <w:r>
               <w:rPr>
-                <w:rStyle w:val="Hyperlink"/>
+                <w:rStyle w:val="Hipervnculo"/>
                 <w:noProof/>
               </w:rPr>
               <w:t>Definición del alcance.</w:t>
@@ -1785,7 +1783,7 @@
         </w:p>
         <w:p>
           <w:pPr>
-            <w:pStyle w:val="TOC2"/>
+            <w:pStyle w:val="TDC2"/>
             <w:tabs>
               <w:tab w:val="left" w:pos="880"/>
               <w:tab w:val="right" w:leader="dot" w:pos="8494"/>
@@ -1799,7 +1797,7 @@
           <w:hyperlink w:anchor="_Toc529218800" w:history="1">
             <w:r>
               <w:rPr>
-                <w:rStyle w:val="Hyperlink"/>
+                <w:rStyle w:val="Hipervnculo"/>
                 <w:noProof/>
               </w:rPr>
               <w:t>4.2</w:t>
@@ -1814,7 +1812,7 @@
             </w:r>
             <w:r>
               <w:rPr>
-                <w:rStyle w:val="Hyperlink"/>
+                <w:rStyle w:val="Hipervnculo"/>
                 <w:noProof/>
               </w:rPr>
               <w:t>Plan para la gestión del alcance.</w:t>
@@ -1871,7 +1869,7 @@
         </w:p>
         <w:p>
           <w:pPr>
-            <w:pStyle w:val="TOC3"/>
+            <w:pStyle w:val="TDC3"/>
             <w:tabs>
               <w:tab w:val="left" w:pos="1320"/>
               <w:tab w:val="right" w:leader="dot" w:pos="8494"/>
@@ -1885,7 +1883,7 @@
           <w:hyperlink w:anchor="_Toc529218801" w:history="1">
             <w:r>
               <w:rPr>
-                <w:rStyle w:val="Hyperlink"/>
+                <w:rStyle w:val="Hipervnculo"/>
                 <w:noProof/>
               </w:rPr>
               <w:t>4.2.1</w:t>
@@ -1900,7 +1898,7 @@
             </w:r>
             <w:r>
               <w:rPr>
-                <w:rStyle w:val="Hyperlink"/>
+                <w:rStyle w:val="Hipervnculo"/>
                 <w:noProof/>
               </w:rPr>
               <w:t>Fases.</w:t>
@@ -1957,7 +1955,7 @@
         </w:p>
         <w:p>
           <w:pPr>
-            <w:pStyle w:val="TOC3"/>
+            <w:pStyle w:val="TDC3"/>
             <w:tabs>
               <w:tab w:val="left" w:pos="1320"/>
               <w:tab w:val="right" w:leader="dot" w:pos="8494"/>
@@ -1971,7 +1969,7 @@
           <w:hyperlink w:anchor="_Toc529218802" w:history="1">
             <w:r>
               <w:rPr>
-                <w:rStyle w:val="Hyperlink"/>
+                <w:rStyle w:val="Hipervnculo"/>
                 <w:noProof/>
               </w:rPr>
               <w:t>4.2.2</w:t>
@@ -1986,7 +1984,7 @@
             </w:r>
             <w:r>
               <w:rPr>
-                <w:rStyle w:val="Hyperlink"/>
+                <w:rStyle w:val="Hipervnculo"/>
                 <w:noProof/>
               </w:rPr>
               <w:t>Entregables</w:t>
@@ -2043,7 +2041,7 @@
         </w:p>
         <w:p>
           <w:pPr>
-            <w:pStyle w:val="TOC3"/>
+            <w:pStyle w:val="TDC3"/>
             <w:tabs>
               <w:tab w:val="left" w:pos="1320"/>
               <w:tab w:val="right" w:leader="dot" w:pos="8494"/>
@@ -2057,7 +2055,7 @@
           <w:hyperlink w:anchor="_Toc529218803" w:history="1">
             <w:r>
               <w:rPr>
-                <w:rStyle w:val="Hyperlink"/>
+                <w:rStyle w:val="Hipervnculo"/>
                 <w:noProof/>
               </w:rPr>
               <w:t>4.2.3</w:t>
@@ -2072,7 +2070,7 @@
             </w:r>
             <w:r>
               <w:rPr>
-                <w:rStyle w:val="Hyperlink"/>
+                <w:rStyle w:val="Hipervnculo"/>
                 <w:noProof/>
               </w:rPr>
               <w:t>Roles y responsabilidades.</w:t>
@@ -2129,7 +2127,7 @@
         </w:p>
         <w:p>
           <w:pPr>
-            <w:pStyle w:val="TOC3"/>
+            <w:pStyle w:val="TDC3"/>
             <w:tabs>
               <w:tab w:val="left" w:pos="1320"/>
               <w:tab w:val="right" w:leader="dot" w:pos="8494"/>
@@ -2143,7 +2141,7 @@
           <w:hyperlink w:anchor="_Toc529218804" w:history="1">
             <w:r>
               <w:rPr>
-                <w:rStyle w:val="Hyperlink"/>
+                <w:rStyle w:val="Hipervnculo"/>
                 <w:noProof/>
               </w:rPr>
               <w:t>4.2.4</w:t>
@@ -2158,7 +2156,7 @@
             </w:r>
             <w:r>
               <w:rPr>
-                <w:rStyle w:val="Hyperlink"/>
+                <w:rStyle w:val="Hipervnculo"/>
                 <w:noProof/>
               </w:rPr>
               <w:t>WBS/EDT</w:t>
@@ -2215,7 +2213,7 @@
         </w:p>
         <w:p>
           <w:pPr>
-            <w:pStyle w:val="TOC3"/>
+            <w:pStyle w:val="TDC3"/>
             <w:tabs>
               <w:tab w:val="left" w:pos="1320"/>
               <w:tab w:val="right" w:leader="dot" w:pos="8494"/>
@@ -2229,7 +2227,7 @@
           <w:hyperlink w:anchor="_Toc529218805" w:history="1">
             <w:r>
               <w:rPr>
-                <w:rStyle w:val="Hyperlink"/>
+                <w:rStyle w:val="Hipervnculo"/>
                 <w:noProof/>
               </w:rPr>
               <w:t>4.2.5</w:t>
@@ -2244,7 +2242,7 @@
             </w:r>
             <w:r>
               <w:rPr>
-                <w:rStyle w:val="Hyperlink"/>
+                <w:rStyle w:val="Hipervnculo"/>
                 <w:noProof/>
               </w:rPr>
               <w:t>WBS/EDT, versión jerárquica</w:t>
@@ -2301,7 +2299,7 @@
         </w:p>
         <w:p>
           <w:pPr>
-            <w:pStyle w:val="TOC3"/>
+            <w:pStyle w:val="TDC3"/>
             <w:tabs>
               <w:tab w:val="left" w:pos="1320"/>
               <w:tab w:val="right" w:leader="dot" w:pos="8494"/>
@@ -2315,7 +2313,7 @@
           <w:hyperlink w:anchor="_Toc529218806" w:history="1">
             <w:r>
               <w:rPr>
-                <w:rStyle w:val="Hyperlink"/>
+                <w:rStyle w:val="Hipervnculo"/>
                 <w:noProof/>
               </w:rPr>
               <w:t>4.1.1</w:t>
@@ -2330,7 +2328,7 @@
             </w:r>
             <w:r>
               <w:rPr>
-                <w:rStyle w:val="Hyperlink"/>
+                <w:rStyle w:val="Hipervnculo"/>
                 <w:noProof/>
               </w:rPr>
               <w:t>Matriz de trazabilidad</w:t>
@@ -2387,7 +2385,7 @@
         </w:p>
         <w:p>
           <w:pPr>
-            <w:pStyle w:val="TOC1"/>
+            <w:pStyle w:val="TDC1"/>
             <w:tabs>
               <w:tab w:val="right" w:leader="dot" w:pos="8494"/>
             </w:tabs>
@@ -2400,7 +2398,7 @@
           <w:hyperlink w:anchor="_Toc529218807" w:history="1">
             <w:r>
               <w:rPr>
-                <w:rStyle w:val="Hyperlink"/>
+                <w:rStyle w:val="Hipervnculo"/>
                 <w:noProof/>
               </w:rPr>
               <w:t>Anexo</w:t>
@@ -2468,7 +2466,7 @@
     </w:sdt>
     <w:p>
       <w:pPr>
-        <w:pStyle w:val="TableofFigures"/>
+        <w:pStyle w:val="Tabladeilustraciones"/>
         <w:tabs>
           <w:tab w:val="right" w:leader="dot" w:pos="8494"/>
         </w:tabs>
@@ -2476,7 +2474,7 @@
     </w:p>
     <w:p>
       <w:pPr>
-        <w:pStyle w:val="TOCHeading"/>
+        <w:pStyle w:val="TtuloTDC"/>
       </w:pPr>
       <w:r>
         <w:t>Índice de tablas</w:t>
@@ -2491,7 +2489,7 @@
     </w:p>
     <w:p>
       <w:pPr>
-        <w:pStyle w:val="TableofFigures"/>
+        <w:pStyle w:val="Tabladeilustraciones"/>
         <w:tabs>
           <w:tab w:val="right" w:leader="dot" w:pos="8494"/>
         </w:tabs>
@@ -2513,7 +2511,7 @@
       <w:hyperlink w:anchor="_Toc529210793" w:history="1">
         <w:r>
           <w:rPr>
-            <w:rStyle w:val="Hyperlink"/>
+            <w:rStyle w:val="Hipervnculo"/>
             <w:noProof/>
           </w:rPr>
           <w:t>Tabla 2.1 Descripción de cargos empresariales</w:t>
@@ -2570,7 +2568,7 @@
     </w:p>
     <w:p>
       <w:pPr>
-        <w:pStyle w:val="TableofFigures"/>
+        <w:pStyle w:val="Tabladeilustraciones"/>
         <w:tabs>
           <w:tab w:val="right" w:leader="dot" w:pos="8494"/>
         </w:tabs>
@@ -2583,7 +2581,7 @@
       <w:hyperlink w:anchor="_Toc529210794" w:history="1">
         <w:r>
           <w:rPr>
-            <w:rStyle w:val="Hyperlink"/>
+            <w:rStyle w:val="Hipervnculo"/>
             <w:noProof/>
           </w:rPr>
           <w:t>Tabla 4.1 Tabla de roles y responsabilidades</w:t>
@@ -2662,7 +2660,7 @@
     </w:p>
     <w:p>
       <w:pPr>
-        <w:pStyle w:val="Heading1"/>
+        <w:pStyle w:val="Ttulo1"/>
         <w:numPr>
           <w:ilvl w:val="0"/>
           <w:numId w:val="2"/>
@@ -2671,7 +2669,7 @@
           <w:lang w:val="es-ES_tradnl"/>
         </w:rPr>
       </w:pPr>
-      <w:bookmarkStart w:id="1" w:name="_Toc529218789"/>
+      <w:bookmarkStart w:id="0" w:name="_Toc529218789"/>
       <w:r>
         <w:rPr>
           <w:lang w:val="es-ES_tradnl"/>
@@ -2685,7 +2683,7 @@
         </w:rPr>
         <w:t xml:space="preserve"> del proyecto</w:t>
       </w:r>
-      <w:bookmarkEnd w:id="1"/>
+      <w:bookmarkEnd w:id="0"/>
     </w:p>
     <w:p>
       <w:pPr>
@@ -2812,7 +2810,7 @@
     </w:p>
     <w:p>
       <w:pPr>
-        <w:pStyle w:val="Heading1"/>
+        <w:pStyle w:val="Ttulo1"/>
         <w:numPr>
           <w:ilvl w:val="0"/>
           <w:numId w:val="2"/>
@@ -2821,14 +2819,14 @@
           <w:lang w:val="es-ES_tradnl"/>
         </w:rPr>
       </w:pPr>
-      <w:bookmarkStart w:id="2" w:name="_Toc529218790"/>
+      <w:bookmarkStart w:id="1" w:name="_Toc529218790"/>
       <w:r>
         <w:rPr>
           <w:lang w:val="es-ES_tradnl"/>
         </w:rPr>
         <w:t>Contexto de la empresa</w:t>
       </w:r>
-      <w:bookmarkEnd w:id="2"/>
+      <w:bookmarkEnd w:id="1"/>
     </w:p>
     <w:p>
       <w:pPr>
@@ -2889,7 +2887,15 @@
           <w:szCs w:val="24"/>
           <w:lang w:val="es-ES_tradnl"/>
         </w:rPr>
-        <w:t xml:space="preserve">, con una organización </w:t>
+        <w:t xml:space="preserve"> y</w:t>
+      </w:r>
+      <w:r>
+        <w:rPr>
+          <w:rFonts w:cstheme="minorHAnsi"/>
+          <w:szCs w:val="24"/>
+          <w:lang w:val="es-ES_tradnl"/>
+        </w:rPr>
+        <w:t xml:space="preserve"> una organización </w:t>
       </w:r>
       <w:r>
         <w:rPr>
@@ -3068,7 +3074,7 @@
     </w:p>
     <w:tbl>
       <w:tblPr>
-        <w:tblStyle w:val="GridTable4-Accent1"/>
+        <w:tblStyle w:val="Tablaconcuadrcula4-nfasis1"/>
         <w:tblW w:w="8183" w:type="dxa"/>
         <w:tblLook w:val="04A0" w:firstRow="1" w:lastRow="0" w:firstColumn="1" w:lastColumn="0" w:noHBand="0" w:noVBand="1"/>
       </w:tblPr>
@@ -3090,7 +3096,7 @@
           </w:tcPr>
           <w:p>
             <w:pPr>
-              <w:pStyle w:val="ListParagraph"/>
+              <w:pStyle w:val="Prrafodelista"/>
               <w:ind w:left="0"/>
               <w:jc w:val="center"/>
               <w:rPr>
@@ -3113,7 +3119,7 @@
           </w:tcPr>
           <w:p>
             <w:pPr>
-              <w:pStyle w:val="ListParagraph"/>
+              <w:pStyle w:val="Prrafodelista"/>
               <w:ind w:left="0"/>
               <w:jc w:val="center"/>
               <w:cnfStyle w:val="100000000000" w:firstRow="1" w:lastRow="0" w:firstColumn="0" w:lastColumn="0" w:oddVBand="0" w:evenVBand="0" w:oddHBand="0" w:evenHBand="0" w:firstRowFirstColumn="0" w:firstRowLastColumn="0" w:lastRowFirstColumn="0" w:lastRowLastColumn="0"/>
@@ -3137,7 +3143,7 @@
           </w:tcPr>
           <w:p>
             <w:pPr>
-              <w:pStyle w:val="ListParagraph"/>
+              <w:pStyle w:val="Prrafodelista"/>
               <w:ind w:left="0"/>
               <w:jc w:val="center"/>
               <w:cnfStyle w:val="100000000000" w:firstRow="1" w:lastRow="0" w:firstColumn="0" w:lastColumn="0" w:oddVBand="0" w:evenVBand="0" w:oddHBand="0" w:evenHBand="0" w:firstRowFirstColumn="0" w:firstRowLastColumn="0" w:lastRowFirstColumn="0" w:lastRowLastColumn="0"/>
@@ -3161,7 +3167,7 @@
           </w:tcPr>
           <w:p>
             <w:pPr>
-              <w:pStyle w:val="ListParagraph"/>
+              <w:pStyle w:val="Prrafodelista"/>
               <w:ind w:left="0"/>
               <w:jc w:val="center"/>
               <w:cnfStyle w:val="100000000000" w:firstRow="1" w:lastRow="0" w:firstColumn="0" w:lastColumn="0" w:oddVBand="0" w:evenVBand="0" w:oddHBand="0" w:evenHBand="0" w:firstRowFirstColumn="0" w:firstRowLastColumn="0" w:lastRowFirstColumn="0" w:lastRowLastColumn="0"/>
@@ -3191,14 +3197,14 @@
           </w:tcPr>
           <w:p>
             <w:pPr>
-              <w:pStyle w:val="ListParagraph"/>
+              <w:pStyle w:val="Prrafodelista"/>
               <w:ind w:left="0"/>
               <w:jc w:val="center"/>
               <w:rPr>
                 <w:lang w:val="es-ES_tradnl"/>
               </w:rPr>
             </w:pPr>
-            <w:bookmarkStart w:id="3" w:name="_Hlk528429493"/>
+            <w:bookmarkStart w:id="2" w:name="_Hlk528429493"/>
             <w:proofErr w:type="spellStart"/>
             <w:r>
               <w:rPr>
@@ -3244,7 +3250,7 @@
           </w:tcPr>
           <w:p>
             <w:pPr>
-              <w:pStyle w:val="ListParagraph"/>
+              <w:pStyle w:val="Prrafodelista"/>
               <w:ind w:left="0"/>
               <w:jc w:val="center"/>
               <w:cnfStyle w:val="000000100000" w:firstRow="0" w:lastRow="0" w:firstColumn="0" w:lastColumn="0" w:oddVBand="0" w:evenVBand="0" w:oddHBand="1" w:evenHBand="0" w:firstRowFirstColumn="0" w:firstRowLastColumn="0" w:lastRowFirstColumn="0" w:lastRowLastColumn="0"/>
@@ -3271,7 +3277,7 @@
           </w:tcPr>
           <w:p>
             <w:pPr>
-              <w:pStyle w:val="ListParagraph"/>
+              <w:pStyle w:val="Prrafodelista"/>
               <w:ind w:left="0"/>
               <w:jc w:val="center"/>
               <w:cnfStyle w:val="000000100000" w:firstRow="0" w:lastRow="0" w:firstColumn="0" w:lastColumn="0" w:oddVBand="0" w:evenVBand="0" w:oddHBand="1" w:evenHBand="0" w:firstRowFirstColumn="0" w:firstRowLastColumn="0" w:lastRowFirstColumn="0" w:lastRowLastColumn="0"/>
@@ -3294,7 +3300,7 @@
           </w:tcPr>
           <w:p>
             <w:pPr>
-              <w:pStyle w:val="ListParagraph"/>
+              <w:pStyle w:val="Prrafodelista"/>
               <w:ind w:left="0"/>
               <w:jc w:val="center"/>
               <w:cnfStyle w:val="000000100000" w:firstRow="0" w:lastRow="0" w:firstColumn="0" w:lastColumn="0" w:oddVBand="0" w:evenVBand="0" w:oddHBand="1" w:evenHBand="0" w:firstRowFirstColumn="0" w:firstRowLastColumn="0" w:lastRowFirstColumn="0" w:lastRowLastColumn="0"/>
@@ -3320,7 +3326,7 @@
           </w:tcPr>
           <w:p>
             <w:pPr>
-              <w:pStyle w:val="ListParagraph"/>
+              <w:pStyle w:val="Prrafodelista"/>
               <w:ind w:left="0"/>
               <w:jc w:val="center"/>
               <w:rPr>
@@ -3343,7 +3349,7 @@
           </w:tcPr>
           <w:p>
             <w:pPr>
-              <w:pStyle w:val="ListParagraph"/>
+              <w:pStyle w:val="Prrafodelista"/>
               <w:ind w:left="0"/>
               <w:jc w:val="center"/>
               <w:cnfStyle w:val="000000000000" w:firstRow="0" w:lastRow="0" w:firstColumn="0" w:lastColumn="0" w:oddVBand="0" w:evenVBand="0" w:oddHBand="0" w:evenHBand="0" w:firstRowFirstColumn="0" w:firstRowLastColumn="0" w:lastRowFirstColumn="0" w:lastRowLastColumn="0"/>
@@ -3386,7 +3392,7 @@
           </w:tcPr>
           <w:p>
             <w:pPr>
-              <w:pStyle w:val="ListParagraph"/>
+              <w:pStyle w:val="Prrafodelista"/>
               <w:ind w:left="0"/>
               <w:jc w:val="center"/>
               <w:cnfStyle w:val="000000000000" w:firstRow="0" w:lastRow="0" w:firstColumn="0" w:lastColumn="0" w:oddVBand="0" w:evenVBand="0" w:oddHBand="0" w:evenHBand="0" w:firstRowFirstColumn="0" w:firstRowLastColumn="0" w:lastRowFirstColumn="0" w:lastRowLastColumn="0"/>
@@ -3415,7 +3421,7 @@
           </w:tcPr>
           <w:p>
             <w:pPr>
-              <w:pStyle w:val="ListParagraph"/>
+              <w:pStyle w:val="Prrafodelista"/>
               <w:ind w:left="0"/>
               <w:jc w:val="center"/>
               <w:cnfStyle w:val="000000000000" w:firstRow="0" w:lastRow="0" w:firstColumn="0" w:lastColumn="0" w:oddVBand="0" w:evenVBand="0" w:oddHBand="0" w:evenHBand="0" w:firstRowFirstColumn="0" w:firstRowLastColumn="0" w:lastRowFirstColumn="0" w:lastRowLastColumn="0"/>
@@ -3444,7 +3450,7 @@
           </w:tcPr>
           <w:p>
             <w:pPr>
-              <w:pStyle w:val="ListParagraph"/>
+              <w:pStyle w:val="Prrafodelista"/>
               <w:ind w:left="0"/>
               <w:jc w:val="center"/>
               <w:rPr>
@@ -3466,7 +3472,7 @@
           </w:tcPr>
           <w:p>
             <w:pPr>
-              <w:pStyle w:val="ListParagraph"/>
+              <w:pStyle w:val="Prrafodelista"/>
               <w:ind w:left="0"/>
               <w:jc w:val="center"/>
               <w:cnfStyle w:val="000000100000" w:firstRow="0" w:lastRow="0" w:firstColumn="0" w:lastColumn="0" w:oddVBand="0" w:evenVBand="0" w:oddHBand="1" w:evenHBand="0" w:firstRowFirstColumn="0" w:firstRowLastColumn="0" w:lastRowFirstColumn="0" w:lastRowLastColumn="0"/>
@@ -3491,7 +3497,7 @@
           </w:tcPr>
           <w:p>
             <w:pPr>
-              <w:pStyle w:val="ListParagraph"/>
+              <w:pStyle w:val="Prrafodelista"/>
               <w:ind w:left="0"/>
               <w:jc w:val="center"/>
               <w:cnfStyle w:val="000000100000" w:firstRow="0" w:lastRow="0" w:firstColumn="0" w:lastColumn="0" w:oddVBand="0" w:evenVBand="0" w:oddHBand="1" w:evenHBand="0" w:firstRowFirstColumn="0" w:firstRowLastColumn="0" w:lastRowFirstColumn="0" w:lastRowLastColumn="0"/>
@@ -3520,7 +3526,7 @@
           </w:tcPr>
           <w:p>
             <w:pPr>
-              <w:pStyle w:val="ListParagraph"/>
+              <w:pStyle w:val="Prrafodelista"/>
               <w:ind w:left="0"/>
               <w:jc w:val="center"/>
               <w:cnfStyle w:val="000000100000" w:firstRow="0" w:lastRow="0" w:firstColumn="0" w:lastColumn="0" w:oddVBand="0" w:evenVBand="0" w:oddHBand="1" w:evenHBand="0" w:firstRowFirstColumn="0" w:firstRowLastColumn="0" w:lastRowFirstColumn="0" w:lastRowLastColumn="0"/>
@@ -3546,7 +3552,7 @@
           </w:tcPr>
           <w:p>
             <w:pPr>
-              <w:pStyle w:val="ListParagraph"/>
+              <w:pStyle w:val="Prrafodelista"/>
               <w:ind w:left="0"/>
               <w:jc w:val="center"/>
               <w:rPr>
@@ -3576,7 +3582,7 @@
           </w:tcPr>
           <w:p>
             <w:pPr>
-              <w:pStyle w:val="ListParagraph"/>
+              <w:pStyle w:val="Prrafodelista"/>
               <w:ind w:left="0"/>
               <w:jc w:val="center"/>
               <w:cnfStyle w:val="000000000000" w:firstRow="0" w:lastRow="0" w:firstColumn="0" w:lastColumn="0" w:oddVBand="0" w:evenVBand="0" w:oddHBand="0" w:evenHBand="0" w:firstRowFirstColumn="0" w:firstRowLastColumn="0" w:lastRowFirstColumn="0" w:lastRowLastColumn="0"/>
@@ -3601,7 +3607,7 @@
           </w:tcPr>
           <w:p>
             <w:pPr>
-              <w:pStyle w:val="ListParagraph"/>
+              <w:pStyle w:val="Prrafodelista"/>
               <w:ind w:left="0"/>
               <w:jc w:val="center"/>
               <w:cnfStyle w:val="000000000000" w:firstRow="0" w:lastRow="0" w:firstColumn="0" w:lastColumn="0" w:oddVBand="0" w:evenVBand="0" w:oddHBand="0" w:evenHBand="0" w:firstRowFirstColumn="0" w:firstRowLastColumn="0" w:lastRowFirstColumn="0" w:lastRowLastColumn="0"/>
@@ -3630,7 +3636,7 @@
           </w:tcPr>
           <w:p>
             <w:pPr>
-              <w:pStyle w:val="ListParagraph"/>
+              <w:pStyle w:val="Prrafodelista"/>
               <w:ind w:left="0"/>
               <w:jc w:val="center"/>
               <w:cnfStyle w:val="000000000000" w:firstRow="0" w:lastRow="0" w:firstColumn="0" w:lastColumn="0" w:oddVBand="0" w:evenVBand="0" w:oddHBand="0" w:evenHBand="0" w:firstRowFirstColumn="0" w:firstRowLastColumn="0" w:lastRowFirstColumn="0" w:lastRowLastColumn="0"/>
@@ -3659,7 +3665,7 @@
           </w:tcPr>
           <w:p>
             <w:pPr>
-              <w:pStyle w:val="ListParagraph"/>
+              <w:pStyle w:val="Prrafodelista"/>
               <w:ind w:left="0"/>
               <w:jc w:val="center"/>
               <w:rPr>
@@ -3681,7 +3687,7 @@
           </w:tcPr>
           <w:p>
             <w:pPr>
-              <w:pStyle w:val="ListParagraph"/>
+              <w:pStyle w:val="Prrafodelista"/>
               <w:ind w:left="0"/>
               <w:jc w:val="center"/>
               <w:cnfStyle w:val="000000100000" w:firstRow="0" w:lastRow="0" w:firstColumn="0" w:lastColumn="0" w:oddVBand="0" w:evenVBand="0" w:oddHBand="1" w:evenHBand="0" w:firstRowFirstColumn="0" w:firstRowLastColumn="0" w:lastRowFirstColumn="0" w:lastRowLastColumn="0"/>
@@ -3706,7 +3712,7 @@
           </w:tcPr>
           <w:p>
             <w:pPr>
-              <w:pStyle w:val="ListParagraph"/>
+              <w:pStyle w:val="Prrafodelista"/>
               <w:ind w:left="0"/>
               <w:jc w:val="center"/>
               <w:cnfStyle w:val="000000100000" w:firstRow="0" w:lastRow="0" w:firstColumn="0" w:lastColumn="0" w:oddVBand="0" w:evenVBand="0" w:oddHBand="1" w:evenHBand="0" w:firstRowFirstColumn="0" w:firstRowLastColumn="0" w:lastRowFirstColumn="0" w:lastRowLastColumn="0"/>
@@ -3735,7 +3741,7 @@
           </w:tcPr>
           <w:p>
             <w:pPr>
-              <w:pStyle w:val="ListParagraph"/>
+              <w:pStyle w:val="Prrafodelista"/>
               <w:ind w:left="0"/>
               <w:jc w:val="center"/>
               <w:cnfStyle w:val="000000100000" w:firstRow="0" w:lastRow="0" w:firstColumn="0" w:lastColumn="0" w:oddVBand="0" w:evenVBand="0" w:oddHBand="1" w:evenHBand="0" w:firstRowFirstColumn="0" w:firstRowLastColumn="0" w:lastRowFirstColumn="0" w:lastRowLastColumn="0"/>
@@ -3755,89 +3761,89 @@
     </w:tbl>
     <w:p>
       <w:pPr>
-        <w:pStyle w:val="Caption"/>
+        <w:pStyle w:val="Descripcin"/>
         <w:jc w:val="center"/>
         <w:rPr>
           <w:rFonts w:cstheme="minorHAnsi"/>
           <w:szCs w:val="24"/>
         </w:rPr>
       </w:pPr>
-      <w:bookmarkStart w:id="4" w:name="_Toc529210793"/>
+      <w:bookmarkStart w:id="3" w:name="_Toc529210793"/>
+      <w:bookmarkEnd w:id="2"/>
+      <w:r>
+        <w:t xml:space="preserve">Tabla </w:t>
+      </w:r>
+      <w:r>
+        <w:rPr>
+          <w:noProof/>
+        </w:rPr>
+        <w:fldChar w:fldCharType="begin"/>
+      </w:r>
+      <w:r>
+        <w:rPr>
+          <w:noProof/>
+        </w:rPr>
+        <w:instrText xml:space="preserve"> STYLEREF 1 \s </w:instrText>
+      </w:r>
+      <w:r>
+        <w:rPr>
+          <w:noProof/>
+        </w:rPr>
+        <w:fldChar w:fldCharType="separate"/>
+      </w:r>
+      <w:r>
+        <w:rPr>
+          <w:noProof/>
+        </w:rPr>
+        <w:t>2</w:t>
+      </w:r>
+      <w:r>
+        <w:rPr>
+          <w:noProof/>
+        </w:rPr>
+        <w:fldChar w:fldCharType="end"/>
+      </w:r>
+      <w:r>
+        <w:t>.</w:t>
+      </w:r>
+      <w:r>
+        <w:rPr>
+          <w:noProof/>
+        </w:rPr>
+        <w:fldChar w:fldCharType="begin"/>
+      </w:r>
+      <w:r>
+        <w:rPr>
+          <w:noProof/>
+        </w:rPr>
+        <w:instrText xml:space="preserve"> SEQ Tabla \* ARABIC \s 1 </w:instrText>
+      </w:r>
+      <w:r>
+        <w:rPr>
+          <w:noProof/>
+        </w:rPr>
+        <w:fldChar w:fldCharType="separate"/>
+      </w:r>
+      <w:r>
+        <w:rPr>
+          <w:noProof/>
+        </w:rPr>
+        <w:t>1</w:t>
+      </w:r>
+      <w:r>
+        <w:rPr>
+          <w:noProof/>
+        </w:rPr>
+        <w:fldChar w:fldCharType="end"/>
+      </w:r>
+      <w:r>
+        <w:t xml:space="preserve"> Descripción de cargos empresariales</w:t>
+      </w:r>
       <w:bookmarkEnd w:id="3"/>
-      <w:r>
-        <w:t xml:space="preserve">Tabla </w:t>
-      </w:r>
-      <w:r>
-        <w:rPr>
-          <w:noProof/>
-        </w:rPr>
-        <w:fldChar w:fldCharType="begin"/>
-      </w:r>
-      <w:r>
-        <w:rPr>
-          <w:noProof/>
-        </w:rPr>
-        <w:instrText xml:space="preserve"> STYLEREF 1 \s </w:instrText>
-      </w:r>
-      <w:r>
-        <w:rPr>
-          <w:noProof/>
-        </w:rPr>
-        <w:fldChar w:fldCharType="separate"/>
-      </w:r>
-      <w:r>
-        <w:rPr>
-          <w:noProof/>
-        </w:rPr>
-        <w:t>2</w:t>
-      </w:r>
-      <w:r>
-        <w:rPr>
-          <w:noProof/>
-        </w:rPr>
-        <w:fldChar w:fldCharType="end"/>
-      </w:r>
-      <w:r>
-        <w:t>.</w:t>
-      </w:r>
-      <w:r>
-        <w:rPr>
-          <w:noProof/>
-        </w:rPr>
-        <w:fldChar w:fldCharType="begin"/>
-      </w:r>
-      <w:r>
-        <w:rPr>
-          <w:noProof/>
-        </w:rPr>
-        <w:instrText xml:space="preserve"> SEQ Tabla \* ARABIC \s 1 </w:instrText>
-      </w:r>
-      <w:r>
-        <w:rPr>
-          <w:noProof/>
-        </w:rPr>
-        <w:fldChar w:fldCharType="separate"/>
-      </w:r>
-      <w:r>
-        <w:rPr>
-          <w:noProof/>
-        </w:rPr>
-        <w:t>1</w:t>
-      </w:r>
-      <w:r>
-        <w:rPr>
-          <w:noProof/>
-        </w:rPr>
-        <w:fldChar w:fldCharType="end"/>
-      </w:r>
-      <w:r>
-        <w:t xml:space="preserve"> Descripción de cargos empresariales</w:t>
-      </w:r>
-      <w:bookmarkEnd w:id="4"/>
-    </w:p>
-    <w:p>
-      <w:pPr>
-        <w:pStyle w:val="Heading1"/>
+    </w:p>
+    <w:p>
+      <w:pPr>
+        <w:pStyle w:val="Ttulo1"/>
         <w:numPr>
           <w:ilvl w:val="0"/>
           <w:numId w:val="2"/>
@@ -3847,14 +3853,14 @@
           <w:lang w:val="es-ES_tradnl"/>
         </w:rPr>
       </w:pPr>
-      <w:bookmarkStart w:id="5" w:name="_Toc529218791"/>
+      <w:bookmarkStart w:id="4" w:name="_Toc529218791"/>
       <w:r>
         <w:rPr>
           <w:lang w:val="es-ES_tradnl"/>
         </w:rPr>
         <w:t>Plan de gestión de la integración.</w:t>
       </w:r>
-      <w:bookmarkEnd w:id="5"/>
+      <w:bookmarkEnd w:id="4"/>
     </w:p>
     <w:p>
       <w:pPr>
@@ -3866,7 +3872,7 @@
     </w:p>
     <w:p>
       <w:pPr>
-        <w:pStyle w:val="Heading2"/>
+        <w:pStyle w:val="Ttulo2"/>
         <w:numPr>
           <w:ilvl w:val="1"/>
           <w:numId w:val="2"/>
@@ -3876,7 +3882,7 @@
           <w:lang w:val="es-ES_tradnl"/>
         </w:rPr>
       </w:pPr>
-      <w:bookmarkStart w:id="6" w:name="_Toc529218792"/>
+      <w:bookmarkStart w:id="5" w:name="_Toc529218792"/>
       <w:r>
         <w:rPr>
           <w:lang w:val="es-ES_tradnl"/>
@@ -3909,7 +3915,7 @@
         </w:rPr>
         <w:t>.</w:t>
       </w:r>
-      <w:bookmarkEnd w:id="6"/>
+      <w:bookmarkEnd w:id="5"/>
     </w:p>
     <w:p>
       <w:pPr>
@@ -4095,17 +4101,8 @@
           <w:b/>
           <w:lang w:val="es-ES_tradnl"/>
         </w:rPr>
-        <w:t xml:space="preserve">Budget </w:t>
-      </w:r>
-      <w:proofErr w:type="spellStart"/>
-      <w:r>
-        <w:rPr>
-          <w:b/>
-          <w:lang w:val="es-ES_tradnl"/>
-        </w:rPr>
-        <w:t>Information</w:t>
-      </w:r>
-      <w:proofErr w:type="spellEnd"/>
+        <w:t>Presupuesto aproximado</w:t>
+      </w:r>
       <w:r>
         <w:rPr>
           <w:b/>
@@ -4290,7 +4287,7 @@
     </w:p>
     <w:p>
       <w:pPr>
-        <w:pStyle w:val="ListParagraph"/>
+        <w:pStyle w:val="Prrafodelista"/>
         <w:ind w:left="0"/>
         <w:jc w:val="both"/>
       </w:pPr>
@@ -4308,14 +4305,24 @@
       <w:pPr>
         <w:jc w:val="both"/>
         <w:rPr>
-          <w:lang w:val="es-ES_tradnl"/>
-        </w:rPr>
-      </w:pPr>
-      <w:r>
-        <w:rPr>
           <w:b/>
           <w:lang w:val="es-ES_tradnl"/>
         </w:rPr>
+      </w:pPr>
+    </w:p>
+    <w:p>
+      <w:pPr>
+        <w:jc w:val="both"/>
+        <w:rPr>
+          <w:lang w:val="es-ES_tradnl"/>
+        </w:rPr>
+      </w:pPr>
+      <w:r>
+        <w:rPr>
+          <w:b/>
+          <w:lang w:val="es-ES_tradnl"/>
+        </w:rPr>
+        <w:lastRenderedPageBreak/>
         <w:t>Alcance del proyecto</w:t>
       </w:r>
       <w:r>
@@ -4327,12 +4334,11 @@
     </w:p>
     <w:p>
       <w:pPr>
-        <w:pStyle w:val="ListParagraph"/>
+        <w:pStyle w:val="Prrafodelista"/>
         <w:ind w:left="0"/>
         <w:jc w:val="both"/>
       </w:pPr>
       <w:r>
-        <w:lastRenderedPageBreak/>
         <w:t xml:space="preserve">El alcance del trabajo para el Proyecto </w:t>
       </w:r>
       <w:proofErr w:type="spellStart"/>
@@ -4355,7 +4361,7 @@
     </w:p>
     <w:p>
       <w:pPr>
-        <w:pStyle w:val="ListParagraph"/>
+        <w:pStyle w:val="Prrafodelista"/>
         <w:ind w:left="0"/>
         <w:jc w:val="both"/>
       </w:pPr>
@@ -4371,7 +4377,7 @@
     </w:p>
     <w:p>
       <w:pPr>
-        <w:pStyle w:val="ListParagraph"/>
+        <w:pStyle w:val="Prrafodelista"/>
         <w:ind w:left="0"/>
         <w:jc w:val="both"/>
       </w:pPr>
@@ -4414,7 +4420,7 @@
     </w:p>
     <w:p>
       <w:pPr>
-        <w:pStyle w:val="ListParagraph"/>
+        <w:pStyle w:val="Prrafodelista"/>
         <w:numPr>
           <w:ilvl w:val="0"/>
           <w:numId w:val="8"/>
@@ -4433,7 +4439,7 @@
     </w:p>
     <w:p>
       <w:pPr>
-        <w:pStyle w:val="ListParagraph"/>
+        <w:pStyle w:val="Prrafodelista"/>
         <w:numPr>
           <w:ilvl w:val="0"/>
           <w:numId w:val="8"/>
@@ -4467,7 +4473,7 @@
     </w:p>
     <w:p>
       <w:pPr>
-        <w:pStyle w:val="ListParagraph"/>
+        <w:pStyle w:val="Prrafodelista"/>
         <w:numPr>
           <w:ilvl w:val="0"/>
           <w:numId w:val="8"/>
@@ -4486,7 +4492,7 @@
     </w:p>
     <w:p>
       <w:pPr>
-        <w:pStyle w:val="ListParagraph"/>
+        <w:pStyle w:val="Prrafodelista"/>
         <w:numPr>
           <w:ilvl w:val="0"/>
           <w:numId w:val="8"/>
@@ -4534,7 +4540,7 @@
     </w:p>
     <w:p>
       <w:pPr>
-        <w:pStyle w:val="ListParagraph"/>
+        <w:pStyle w:val="Prrafodelista"/>
         <w:numPr>
           <w:ilvl w:val="0"/>
           <w:numId w:val="8"/>
@@ -4553,7 +4559,7 @@
     </w:p>
     <w:p>
       <w:pPr>
-        <w:pStyle w:val="ListParagraph"/>
+        <w:pStyle w:val="Prrafodelista"/>
         <w:numPr>
           <w:ilvl w:val="0"/>
           <w:numId w:val="8"/>
@@ -4572,7 +4578,7 @@
     </w:p>
     <w:p>
       <w:pPr>
-        <w:pStyle w:val="ListParagraph"/>
+        <w:pStyle w:val="Prrafodelista"/>
         <w:numPr>
           <w:ilvl w:val="0"/>
           <w:numId w:val="8"/>
@@ -4591,7 +4597,7 @@
     </w:p>
     <w:p>
       <w:pPr>
-        <w:pStyle w:val="ListParagraph"/>
+        <w:pStyle w:val="Prrafodelista"/>
         <w:numPr>
           <w:ilvl w:val="0"/>
           <w:numId w:val="8"/>
@@ -4631,7 +4637,7 @@
     </w:p>
     <w:p>
       <w:pPr>
-        <w:pStyle w:val="ListParagraph"/>
+        <w:pStyle w:val="Prrafodelista"/>
         <w:numPr>
           <w:ilvl w:val="0"/>
           <w:numId w:val="9"/>
@@ -4652,7 +4658,7 @@
     </w:p>
     <w:p>
       <w:pPr>
-        <w:pStyle w:val="ListParagraph"/>
+        <w:pStyle w:val="Prrafodelista"/>
         <w:ind w:left="567"/>
         <w:jc w:val="both"/>
         <w:rPr>
@@ -4668,7 +4674,7 @@
     </w:p>
     <w:p>
       <w:pPr>
-        <w:pStyle w:val="ListParagraph"/>
+        <w:pStyle w:val="Prrafodelista"/>
         <w:ind w:left="567"/>
         <w:jc w:val="both"/>
         <w:rPr>
@@ -4684,7 +4690,7 @@
     </w:p>
     <w:p>
       <w:pPr>
-        <w:pStyle w:val="ListParagraph"/>
+        <w:pStyle w:val="Prrafodelista"/>
         <w:ind w:left="567"/>
         <w:jc w:val="both"/>
         <w:rPr>
@@ -4700,7 +4706,7 @@
     </w:p>
     <w:p>
       <w:pPr>
-        <w:pStyle w:val="ListParagraph"/>
+        <w:pStyle w:val="Prrafodelista"/>
         <w:ind w:left="567"/>
         <w:jc w:val="both"/>
         <w:rPr>
@@ -4716,7 +4722,7 @@
     </w:p>
     <w:p>
       <w:pPr>
-        <w:pStyle w:val="ListParagraph"/>
+        <w:pStyle w:val="Prrafodelista"/>
         <w:ind w:left="567"/>
         <w:jc w:val="both"/>
         <w:rPr>
@@ -4732,7 +4738,7 @@
     </w:p>
     <w:p>
       <w:pPr>
-        <w:pStyle w:val="ListParagraph"/>
+        <w:pStyle w:val="Prrafodelista"/>
         <w:numPr>
           <w:ilvl w:val="0"/>
           <w:numId w:val="10"/>
@@ -4757,7 +4763,7 @@
     </w:p>
     <w:p>
       <w:pPr>
-        <w:pStyle w:val="ListParagraph"/>
+        <w:pStyle w:val="Prrafodelista"/>
         <w:numPr>
           <w:ilvl w:val="0"/>
           <w:numId w:val="10"/>
@@ -4788,7 +4794,7 @@
     </w:p>
     <w:p>
       <w:pPr>
-        <w:pStyle w:val="ListParagraph"/>
+        <w:pStyle w:val="Prrafodelista"/>
         <w:numPr>
           <w:ilvl w:val="0"/>
           <w:numId w:val="10"/>
@@ -4807,7 +4813,7 @@
     </w:p>
     <w:p>
       <w:pPr>
-        <w:pStyle w:val="ListParagraph"/>
+        <w:pStyle w:val="Prrafodelista"/>
         <w:numPr>
           <w:ilvl w:val="0"/>
           <w:numId w:val="10"/>
@@ -4832,7 +4838,7 @@
     </w:p>
     <w:p>
       <w:pPr>
-        <w:pStyle w:val="ListParagraph"/>
+        <w:pStyle w:val="Prrafodelista"/>
         <w:numPr>
           <w:ilvl w:val="0"/>
           <w:numId w:val="10"/>
@@ -4857,7 +4863,7 @@
     </w:p>
     <w:p>
       <w:pPr>
-        <w:pStyle w:val="ListParagraph"/>
+        <w:pStyle w:val="Prrafodelista"/>
         <w:numPr>
           <w:ilvl w:val="0"/>
           <w:numId w:val="10"/>
@@ -4894,7 +4900,7 @@
     </w:p>
     <w:p>
       <w:pPr>
-        <w:pStyle w:val="ListParagraph"/>
+        <w:pStyle w:val="Prrafodelista"/>
         <w:numPr>
           <w:ilvl w:val="0"/>
           <w:numId w:val="10"/>
@@ -4919,7 +4925,7 @@
     </w:p>
     <w:p>
       <w:pPr>
-        <w:pStyle w:val="ListParagraph"/>
+        <w:pStyle w:val="Prrafodelista"/>
         <w:numPr>
           <w:ilvl w:val="0"/>
           <w:numId w:val="10"/>
@@ -4944,7 +4950,7 @@
     </w:p>
     <w:p>
       <w:pPr>
-        <w:pStyle w:val="ListParagraph"/>
+        <w:pStyle w:val="Prrafodelista"/>
         <w:numPr>
           <w:ilvl w:val="0"/>
           <w:numId w:val="10"/>
@@ -4969,7 +4975,7 @@
     </w:p>
     <w:p>
       <w:pPr>
-        <w:pStyle w:val="ListParagraph"/>
+        <w:pStyle w:val="Prrafodelista"/>
         <w:numPr>
           <w:ilvl w:val="0"/>
           <w:numId w:val="10"/>
@@ -4994,7 +5000,7 @@
     </w:p>
     <w:p>
       <w:pPr>
-        <w:pStyle w:val="ListParagraph"/>
+        <w:pStyle w:val="Prrafodelista"/>
         <w:numPr>
           <w:ilvl w:val="0"/>
           <w:numId w:val="10"/>
@@ -5019,7 +5025,7 @@
     </w:p>
     <w:p>
       <w:pPr>
-        <w:pStyle w:val="ListParagraph"/>
+        <w:pStyle w:val="Prrafodelista"/>
         <w:numPr>
           <w:ilvl w:val="1"/>
           <w:numId w:val="10"/>
@@ -5038,7 +5044,7 @@
     </w:p>
     <w:p>
       <w:pPr>
-        <w:pStyle w:val="ListParagraph"/>
+        <w:pStyle w:val="Prrafodelista"/>
         <w:numPr>
           <w:ilvl w:val="1"/>
           <w:numId w:val="10"/>
@@ -5057,7 +5063,7 @@
     </w:p>
     <w:p>
       <w:pPr>
-        <w:pStyle w:val="ListParagraph"/>
+        <w:pStyle w:val="Prrafodelista"/>
         <w:numPr>
           <w:ilvl w:val="1"/>
           <w:numId w:val="10"/>
@@ -5076,7 +5082,7 @@
     </w:p>
     <w:p>
       <w:pPr>
-        <w:pStyle w:val="ListParagraph"/>
+        <w:pStyle w:val="Prrafodelista"/>
         <w:numPr>
           <w:ilvl w:val="1"/>
           <w:numId w:val="10"/>
@@ -5095,7 +5101,7 @@
     </w:p>
     <w:p>
       <w:pPr>
-        <w:pStyle w:val="ListParagraph"/>
+        <w:pStyle w:val="Prrafodelista"/>
         <w:numPr>
           <w:ilvl w:val="1"/>
           <w:numId w:val="10"/>
@@ -5114,7 +5120,7 @@
     </w:p>
     <w:p>
       <w:pPr>
-        <w:pStyle w:val="ListParagraph"/>
+        <w:pStyle w:val="Prrafodelista"/>
         <w:numPr>
           <w:ilvl w:val="1"/>
           <w:numId w:val="10"/>
@@ -5128,12 +5134,13 @@
         <w:rPr>
           <w:lang w:val="es-ES_tradnl"/>
         </w:rPr>
+        <w:lastRenderedPageBreak/>
         <w:t>Los ficheros temporales y copias</w:t>
       </w:r>
     </w:p>
     <w:p>
       <w:pPr>
-        <w:pStyle w:val="ListParagraph"/>
+        <w:pStyle w:val="Prrafodelista"/>
         <w:numPr>
           <w:ilvl w:val="1"/>
           <w:numId w:val="10"/>
@@ -5147,13 +5154,12 @@
         <w:rPr>
           <w:lang w:val="es-ES_tradnl"/>
         </w:rPr>
-        <w:lastRenderedPageBreak/>
         <w:t>Las copias de respaldo</w:t>
       </w:r>
     </w:p>
     <w:p>
       <w:pPr>
-        <w:pStyle w:val="ListParagraph"/>
+        <w:pStyle w:val="Prrafodelista"/>
         <w:ind w:left="1080"/>
         <w:jc w:val="both"/>
         <w:rPr>
@@ -5169,7 +5175,7 @@
     </w:p>
     <w:p>
       <w:pPr>
-        <w:pStyle w:val="ListParagraph"/>
+        <w:pStyle w:val="Prrafodelista"/>
         <w:numPr>
           <w:ilvl w:val="0"/>
           <w:numId w:val="9"/>
@@ -5196,7 +5202,7 @@
     </w:p>
     <w:p>
       <w:pPr>
-        <w:pStyle w:val="ListParagraph"/>
+        <w:pStyle w:val="Prrafodelista"/>
         <w:ind w:left="709"/>
         <w:jc w:val="both"/>
         <w:rPr>
@@ -5212,7 +5218,7 @@
     </w:p>
     <w:p>
       <w:pPr>
-        <w:pStyle w:val="ListParagraph"/>
+        <w:pStyle w:val="Prrafodelista"/>
         <w:ind w:left="709"/>
         <w:jc w:val="both"/>
         <w:rPr>
@@ -5228,7 +5234,7 @@
     </w:p>
     <w:p>
       <w:pPr>
-        <w:pStyle w:val="ListParagraph"/>
+        <w:pStyle w:val="Prrafodelista"/>
         <w:ind w:left="709"/>
         <w:jc w:val="both"/>
         <w:rPr>
@@ -5244,7 +5250,7 @@
     </w:p>
     <w:p>
       <w:pPr>
-        <w:pStyle w:val="ListParagraph"/>
+        <w:pStyle w:val="Prrafodelista"/>
         <w:ind w:left="709"/>
         <w:jc w:val="both"/>
         <w:rPr>
@@ -5281,7 +5287,7 @@
     </w:p>
     <w:p>
       <w:pPr>
-        <w:pStyle w:val="ListParagraph"/>
+        <w:pStyle w:val="Prrafodelista"/>
         <w:jc w:val="both"/>
         <w:rPr>
           <w:lang w:val="es-ES_tradnl"/>
@@ -5296,7 +5302,7 @@
     </w:p>
     <w:p>
       <w:pPr>
-        <w:pStyle w:val="ListParagraph"/>
+        <w:pStyle w:val="Prrafodelista"/>
         <w:numPr>
           <w:ilvl w:val="0"/>
           <w:numId w:val="9"/>
@@ -5330,7 +5336,7 @@
     </w:p>
     <w:p>
       <w:pPr>
-        <w:pStyle w:val="ListParagraph"/>
+        <w:pStyle w:val="Prrafodelista"/>
         <w:numPr>
           <w:ilvl w:val="0"/>
           <w:numId w:val="9"/>
@@ -5350,7 +5356,7 @@
     </w:p>
     <w:p>
       <w:pPr>
-        <w:pStyle w:val="ListParagraph"/>
+        <w:pStyle w:val="Prrafodelista"/>
         <w:numPr>
           <w:ilvl w:val="0"/>
           <w:numId w:val="9"/>
@@ -5370,7 +5376,7 @@
     </w:p>
     <w:p>
       <w:pPr>
-        <w:pStyle w:val="ListParagraph"/>
+        <w:pStyle w:val="Prrafodelista"/>
         <w:numPr>
           <w:ilvl w:val="0"/>
           <w:numId w:val="9"/>
@@ -5390,7 +5396,7 @@
     </w:p>
     <w:p>
       <w:pPr>
-        <w:pStyle w:val="ListParagraph"/>
+        <w:pStyle w:val="Prrafodelista"/>
         <w:numPr>
           <w:ilvl w:val="0"/>
           <w:numId w:val="9"/>
@@ -5410,7 +5416,7 @@
     </w:p>
     <w:p>
       <w:pPr>
-        <w:pStyle w:val="ListParagraph"/>
+        <w:pStyle w:val="Prrafodelista"/>
         <w:numPr>
           <w:ilvl w:val="0"/>
           <w:numId w:val="9"/>
@@ -5430,7 +5436,7 @@
     </w:p>
     <w:p>
       <w:pPr>
-        <w:pStyle w:val="ListParagraph"/>
+        <w:pStyle w:val="Prrafodelista"/>
         <w:numPr>
           <w:ilvl w:val="0"/>
           <w:numId w:val="9"/>
@@ -5450,7 +5456,7 @@
     </w:p>
     <w:p>
       <w:pPr>
-        <w:pStyle w:val="ListParagraph"/>
+        <w:pStyle w:val="Prrafodelista"/>
         <w:numPr>
           <w:ilvl w:val="0"/>
           <w:numId w:val="9"/>
@@ -5486,7 +5492,7 @@
     </w:p>
     <w:p>
       <w:pPr>
-        <w:pStyle w:val="ListParagraph"/>
+        <w:pStyle w:val="Prrafodelista"/>
         <w:numPr>
           <w:ilvl w:val="0"/>
           <w:numId w:val="9"/>
@@ -5506,7 +5512,7 @@
     </w:p>
     <w:p>
       <w:pPr>
-        <w:pStyle w:val="ListParagraph"/>
+        <w:pStyle w:val="Prrafodelista"/>
         <w:numPr>
           <w:ilvl w:val="0"/>
           <w:numId w:val="9"/>
@@ -5526,7 +5532,7 @@
     </w:p>
     <w:p>
       <w:pPr>
-        <w:pStyle w:val="ListParagraph"/>
+        <w:pStyle w:val="Prrafodelista"/>
         <w:numPr>
           <w:ilvl w:val="0"/>
           <w:numId w:val="9"/>
@@ -5546,7 +5552,7 @@
     </w:p>
     <w:p>
       <w:pPr>
-        <w:pStyle w:val="ListParagraph"/>
+        <w:pStyle w:val="Prrafodelista"/>
         <w:numPr>
           <w:ilvl w:val="0"/>
           <w:numId w:val="9"/>
@@ -5566,7 +5572,7 @@
     </w:p>
     <w:p>
       <w:pPr>
-        <w:pStyle w:val="ListParagraph"/>
+        <w:pStyle w:val="Prrafodelista"/>
         <w:numPr>
           <w:ilvl w:val="0"/>
           <w:numId w:val="9"/>
@@ -5585,7 +5591,7 @@
     </w:p>
     <w:p>
       <w:pPr>
-        <w:pStyle w:val="ListParagraph"/>
+        <w:pStyle w:val="Prrafodelista"/>
         <w:numPr>
           <w:ilvl w:val="0"/>
           <w:numId w:val="9"/>
@@ -5625,7 +5631,7 @@
     </w:p>
     <w:p>
       <w:pPr>
-        <w:pStyle w:val="ListParagraph"/>
+        <w:pStyle w:val="Prrafodelista"/>
         <w:numPr>
           <w:ilvl w:val="0"/>
           <w:numId w:val="9"/>
@@ -5645,7 +5651,7 @@
     </w:p>
     <w:p>
       <w:pPr>
-        <w:pStyle w:val="ListParagraph"/>
+        <w:pStyle w:val="Prrafodelista"/>
         <w:numPr>
           <w:ilvl w:val="0"/>
           <w:numId w:val="9"/>
@@ -5665,7 +5671,7 @@
     </w:p>
     <w:p>
       <w:pPr>
-        <w:pStyle w:val="ListParagraph"/>
+        <w:pStyle w:val="Prrafodelista"/>
         <w:numPr>
           <w:ilvl w:val="0"/>
           <w:numId w:val="9"/>
@@ -5685,7 +5691,7 @@
     </w:p>
     <w:p>
       <w:pPr>
-        <w:pStyle w:val="ListParagraph"/>
+        <w:pStyle w:val="Prrafodelista"/>
         <w:numPr>
           <w:ilvl w:val="0"/>
           <w:numId w:val="9"/>
@@ -5705,7 +5711,7 @@
     </w:p>
     <w:p>
       <w:pPr>
-        <w:pStyle w:val="ListParagraph"/>
+        <w:pStyle w:val="Prrafodelista"/>
         <w:numPr>
           <w:ilvl w:val="0"/>
           <w:numId w:val="9"/>
@@ -5725,7 +5731,7 @@
     </w:p>
     <w:p>
       <w:pPr>
-        <w:pStyle w:val="ListParagraph"/>
+        <w:pStyle w:val="Prrafodelista"/>
         <w:numPr>
           <w:ilvl w:val="0"/>
           <w:numId w:val="9"/>
@@ -5745,7 +5751,7 @@
     </w:p>
     <w:p>
       <w:pPr>
-        <w:pStyle w:val="ListParagraph"/>
+        <w:pStyle w:val="Prrafodelista"/>
         <w:numPr>
           <w:ilvl w:val="0"/>
           <w:numId w:val="9"/>
@@ -5786,7 +5792,7 @@
     </w:p>
     <w:p>
       <w:pPr>
-        <w:pStyle w:val="ListParagraph"/>
+        <w:pStyle w:val="Prrafodelista"/>
         <w:numPr>
           <w:ilvl w:val="0"/>
           <w:numId w:val="9"/>
@@ -5829,7 +5835,7 @@
     </w:p>
     <w:p>
       <w:pPr>
-        <w:pStyle w:val="ListParagraph"/>
+        <w:pStyle w:val="Prrafodelista"/>
         <w:numPr>
           <w:ilvl w:val="0"/>
           <w:numId w:val="9"/>
@@ -5851,14 +5857,33 @@
       <w:pPr>
         <w:jc w:val="both"/>
         <w:rPr>
-          <w:lang w:val="es-ES_tradnl"/>
-        </w:rPr>
-      </w:pPr>
-      <w:r>
-        <w:rPr>
           <w:b/>
           <w:lang w:val="es-ES_tradnl"/>
         </w:rPr>
+      </w:pPr>
+    </w:p>
+    <w:p>
+      <w:pPr>
+        <w:jc w:val="both"/>
+        <w:rPr>
+          <w:b/>
+          <w:lang w:val="es-ES_tradnl"/>
+        </w:rPr>
+      </w:pPr>
+    </w:p>
+    <w:p>
+      <w:pPr>
+        <w:jc w:val="both"/>
+        <w:rPr>
+          <w:lang w:val="es-ES_tradnl"/>
+        </w:rPr>
+      </w:pPr>
+      <w:r>
+        <w:rPr>
+          <w:b/>
+          <w:lang w:val="es-ES_tradnl"/>
+        </w:rPr>
+        <w:lastRenderedPageBreak/>
         <w:t>Descripción de riesgos</w:t>
       </w:r>
       <w:r>
@@ -6070,7 +6095,7 @@
     </w:p>
     <w:p>
       <w:pPr>
-        <w:pStyle w:val="ListParagraph"/>
+        <w:pStyle w:val="Prrafodelista"/>
         <w:numPr>
           <w:ilvl w:val="0"/>
           <w:numId w:val="15"/>
@@ -6085,7 +6110,7 @@
     </w:p>
     <w:p>
       <w:pPr>
-        <w:pStyle w:val="ListParagraph"/>
+        <w:pStyle w:val="Prrafodelista"/>
         <w:spacing w:after="0"/>
         <w:ind w:left="1418"/>
         <w:jc w:val="both"/>
@@ -6288,7 +6313,7 @@
           <w:b/>
           <w:lang w:val="es-ES_tradnl"/>
         </w:rPr>
-        <w:t>) y sus motivaciones</w:t>
+        <w:t>)</w:t>
       </w:r>
       <w:r>
         <w:rPr>
@@ -6299,7 +6324,7 @@
     </w:p>
     <w:p>
       <w:pPr>
-        <w:pStyle w:val="ListParagraph"/>
+        <w:pStyle w:val="Prrafodelista"/>
         <w:numPr>
           <w:ilvl w:val="0"/>
           <w:numId w:val="9"/>
@@ -6319,7 +6344,7 @@
     </w:p>
     <w:p>
       <w:pPr>
-        <w:pStyle w:val="ListParagraph"/>
+        <w:pStyle w:val="Prrafodelista"/>
         <w:numPr>
           <w:ilvl w:val="0"/>
           <w:numId w:val="9"/>
@@ -6339,7 +6364,7 @@
     </w:p>
     <w:p>
       <w:pPr>
-        <w:pStyle w:val="ListParagraph"/>
+        <w:pStyle w:val="Prrafodelista"/>
         <w:numPr>
           <w:ilvl w:val="0"/>
           <w:numId w:val="9"/>
@@ -6359,7 +6384,7 @@
     </w:p>
     <w:p>
       <w:pPr>
-        <w:pStyle w:val="ListParagraph"/>
+        <w:pStyle w:val="Prrafodelista"/>
         <w:numPr>
           <w:ilvl w:val="0"/>
           <w:numId w:val="9"/>
@@ -6379,7 +6404,7 @@
     </w:p>
     <w:p>
       <w:pPr>
-        <w:pStyle w:val="ListParagraph"/>
+        <w:pStyle w:val="Prrafodelista"/>
         <w:numPr>
           <w:ilvl w:val="0"/>
           <w:numId w:val="9"/>
@@ -6411,15 +6436,15 @@
     </w:p>
     <w:p>
       <w:pPr>
-        <w:pStyle w:val="ListParagraph"/>
-        <w:rPr>
-          <w:lang w:val="es-ES_tradnl"/>
-        </w:rPr>
-      </w:pPr>
-    </w:p>
-    <w:p>
-      <w:pPr>
-        <w:pStyle w:val="Heading2"/>
+        <w:pStyle w:val="Prrafodelista"/>
+        <w:rPr>
+          <w:lang w:val="es-ES_tradnl"/>
+        </w:rPr>
+      </w:pPr>
+    </w:p>
+    <w:p>
+      <w:pPr>
+        <w:pStyle w:val="Ttulo2"/>
         <w:numPr>
           <w:ilvl w:val="1"/>
           <w:numId w:val="2"/>
@@ -6434,14 +6459,14 @@
         </w:rPr>
         <w:t xml:space="preserve"> </w:t>
       </w:r>
-      <w:bookmarkStart w:id="7" w:name="_Toc529218793"/>
+      <w:bookmarkStart w:id="6" w:name="_Toc529218793"/>
       <w:r>
         <w:rPr>
           <w:lang w:val="es-ES_tradnl"/>
         </w:rPr>
         <w:t>Plan para la dirección del proyecto</w:t>
       </w:r>
-      <w:bookmarkEnd w:id="7"/>
+      <w:bookmarkEnd w:id="6"/>
     </w:p>
     <w:p>
       <w:pPr>
@@ -6497,9 +6522,13 @@
       </w:r>
       <w:proofErr w:type="spellEnd"/>
       <w:r>
-        <w:t xml:space="preserve">”. Este proyecto tiene como objetivo mejorar la eficiencia del sistema sanitario actual, mejorar la salud de los pacientes incluidos en este, así como la experiencia de usuario al emplear el servicio. SAMBA SOLUTIONS llevará a cabo el proyecto siguiendo la normativa ISO 13485. También se tendrán, como principal referencia durante todo el desarrollo del proyecto, las metodologías ITIL e ISO 20000. SAMBA SOLUTIONS se encargará de la búsqueda y gestión de todos los elementos necesarios para poder llevar a cabo este proyecto mediante la contratación de los servicios de empresas especializadas en cada uno de los sectores necesarios. </w:t>
-      </w:r>
-      <w:bookmarkStart w:id="8" w:name="_Toc332473319"/>
+        <w:t xml:space="preserve">”. Este proyecto tiene como objetivo mejorar la eficiencia del sistema sanitario actual, mejorar la salud de los pacientes incluidos en este, así como la experiencia de usuario al emplear el servicio. SAMBA SOLUTIONS llevará a cabo el proyecto siguiendo la normativa ISO 13485. También se tendrán, como principal referencia durante todo el desarrollo del proyecto, las metodologías ITIL e ISO 20000. SAMBA SOLUTIONS </w:t>
+      </w:r>
+      <w:r>
+        <w:lastRenderedPageBreak/>
+        <w:t xml:space="preserve">se encargará de la búsqueda y gestión de todos los elementos necesarios para poder llevar a cabo este proyecto mediante la contratación de los servicios de empresas especializadas en cada uno de los sectores necesarios. </w:t>
+      </w:r>
+      <w:bookmarkStart w:id="7" w:name="_Toc332473319"/>
     </w:p>
     <w:p>
       <w:pPr>
@@ -6513,18 +6542,18 @@
     </w:p>
     <w:p>
       <w:pPr>
-        <w:pStyle w:val="Heading3"/>
+        <w:pStyle w:val="Ttulo3"/>
         <w:numPr>
           <w:ilvl w:val="2"/>
           <w:numId w:val="2"/>
         </w:numPr>
       </w:pPr>
-      <w:bookmarkStart w:id="9" w:name="_Toc529218794"/>
+      <w:bookmarkStart w:id="8" w:name="_Toc529218794"/>
       <w:r>
         <w:t>Alcance del proyecto</w:t>
       </w:r>
+      <w:bookmarkEnd w:id="7"/>
       <w:bookmarkEnd w:id="8"/>
-      <w:bookmarkEnd w:id="9"/>
     </w:p>
     <w:p>
       <w:pPr>
@@ -6594,20 +6623,20 @@
     </w:p>
     <w:p>
       <w:pPr>
-        <w:pStyle w:val="Heading3"/>
+        <w:pStyle w:val="Ttulo3"/>
         <w:numPr>
           <w:ilvl w:val="2"/>
           <w:numId w:val="2"/>
         </w:numPr>
       </w:pPr>
-      <w:bookmarkStart w:id="10" w:name="_Toc529218795"/>
+      <w:bookmarkStart w:id="9" w:name="_Toc529218795"/>
       <w:r>
         <w:t>Período</w:t>
       </w:r>
       <w:r>
         <w:t xml:space="preserve"> de alcance</w:t>
       </w:r>
-      <w:bookmarkEnd w:id="10"/>
+      <w:bookmarkEnd w:id="9"/>
     </w:p>
     <w:p>
       <w:pPr>
@@ -6655,22 +6684,22 @@
     </w:p>
     <w:p>
       <w:pPr>
-        <w:pStyle w:val="Heading3"/>
+        <w:pStyle w:val="Ttulo3"/>
         <w:numPr>
           <w:ilvl w:val="2"/>
           <w:numId w:val="2"/>
         </w:numPr>
       </w:pPr>
-      <w:bookmarkStart w:id="11" w:name="_Toc332473321"/>
-      <w:bookmarkStart w:id="12" w:name="_Toc529218796"/>
-      <w:bookmarkStart w:id="13" w:name="_Toc212983619"/>
+      <w:bookmarkStart w:id="10" w:name="_Toc332473321"/>
+      <w:bookmarkStart w:id="11" w:name="_Toc529218796"/>
+      <w:bookmarkStart w:id="12" w:name="_Toc212983619"/>
       <w:r>
         <w:t>Entorno de desarrollo</w:t>
       </w:r>
+      <w:bookmarkEnd w:id="10"/>
       <w:bookmarkEnd w:id="11"/>
-      <w:bookmarkEnd w:id="12"/>
-    </w:p>
-    <w:bookmarkEnd w:id="13"/>
+    </w:p>
+    <w:bookmarkEnd w:id="12"/>
     <w:p>
       <w:pPr>
         <w:rPr>
@@ -6696,17 +6725,17 @@
     </w:p>
     <w:p>
       <w:pPr>
-        <w:pStyle w:val="Heading3"/>
+        <w:pStyle w:val="Ttulo3"/>
         <w:numPr>
           <w:ilvl w:val="2"/>
           <w:numId w:val="2"/>
         </w:numPr>
       </w:pPr>
-      <w:bookmarkStart w:id="14" w:name="_Toc529218797"/>
+      <w:bookmarkStart w:id="13" w:name="_Toc529218797"/>
       <w:r>
         <w:t>Requerimientos del proyecto</w:t>
       </w:r>
-      <w:bookmarkEnd w:id="14"/>
+      <w:bookmarkEnd w:id="13"/>
     </w:p>
     <w:p>
       <w:pPr>
@@ -6722,7 +6751,7 @@
     </w:p>
     <w:p>
       <w:pPr>
-        <w:pStyle w:val="ListParagraph"/>
+        <w:pStyle w:val="Prrafodelista"/>
         <w:numPr>
           <w:ilvl w:val="0"/>
           <w:numId w:val="16"/>
@@ -6735,7 +6764,7 @@
     </w:p>
     <w:p>
       <w:pPr>
-        <w:pStyle w:val="ListParagraph"/>
+        <w:pStyle w:val="Prrafodelista"/>
         <w:numPr>
           <w:ilvl w:val="0"/>
           <w:numId w:val="16"/>
@@ -6748,7 +6777,7 @@
     </w:p>
     <w:p>
       <w:pPr>
-        <w:pStyle w:val="ListParagraph"/>
+        <w:pStyle w:val="Prrafodelista"/>
         <w:numPr>
           <w:ilvl w:val="0"/>
           <w:numId w:val="16"/>
@@ -6761,7 +6790,7 @@
     </w:p>
     <w:p>
       <w:pPr>
-        <w:pStyle w:val="ListParagraph"/>
+        <w:pStyle w:val="Prrafodelista"/>
         <w:numPr>
           <w:ilvl w:val="0"/>
           <w:numId w:val="16"/>
@@ -6774,7 +6803,7 @@
     </w:p>
     <w:p>
       <w:pPr>
-        <w:pStyle w:val="ListParagraph"/>
+        <w:pStyle w:val="Prrafodelista"/>
         <w:numPr>
           <w:ilvl w:val="0"/>
           <w:numId w:val="16"/>
@@ -6787,17 +6816,19 @@
     </w:p>
     <w:p>
       <w:pPr>
-        <w:pStyle w:val="ListParagraph"/>
-      </w:pPr>
-    </w:p>
-    <w:p>
-      <w:r>
+        <w:pStyle w:val="Prrafodelista"/>
+      </w:pPr>
+    </w:p>
+    <w:p/>
+    <w:p>
+      <w:r>
+        <w:lastRenderedPageBreak/>
         <w:t>Planificación del Proyecto:</w:t>
       </w:r>
     </w:p>
     <w:p>
       <w:pPr>
-        <w:pStyle w:val="ListParagraph"/>
+        <w:pStyle w:val="Prrafodelista"/>
         <w:numPr>
           <w:ilvl w:val="0"/>
           <w:numId w:val="16"/>
@@ -6810,7 +6841,7 @@
     </w:p>
     <w:p>
       <w:pPr>
-        <w:pStyle w:val="ListParagraph"/>
+        <w:pStyle w:val="Prrafodelista"/>
         <w:numPr>
           <w:ilvl w:val="0"/>
           <w:numId w:val="16"/>
@@ -6823,7 +6854,7 @@
     </w:p>
     <w:p>
       <w:pPr>
-        <w:pStyle w:val="ListParagraph"/>
+        <w:pStyle w:val="Prrafodelista"/>
         <w:numPr>
           <w:ilvl w:val="0"/>
           <w:numId w:val="16"/>
@@ -6836,7 +6867,7 @@
     </w:p>
     <w:p>
       <w:pPr>
-        <w:pStyle w:val="ListParagraph"/>
+        <w:pStyle w:val="Prrafodelista"/>
         <w:numPr>
           <w:ilvl w:val="0"/>
           <w:numId w:val="16"/>
@@ -6855,7 +6886,7 @@
     </w:p>
     <w:p>
       <w:pPr>
-        <w:pStyle w:val="ListParagraph"/>
+        <w:pStyle w:val="Prrafodelista"/>
         <w:numPr>
           <w:ilvl w:val="0"/>
           <w:numId w:val="16"/>
@@ -6874,7 +6905,7 @@
     </w:p>
     <w:p>
       <w:pPr>
-        <w:pStyle w:val="ListParagraph"/>
+        <w:pStyle w:val="Prrafodelista"/>
         <w:numPr>
           <w:ilvl w:val="0"/>
           <w:numId w:val="16"/>
@@ -6887,7 +6918,7 @@
     </w:p>
     <w:p>
       <w:pPr>
-        <w:pStyle w:val="ListParagraph"/>
+        <w:pStyle w:val="Prrafodelista"/>
         <w:numPr>
           <w:ilvl w:val="0"/>
           <w:numId w:val="16"/>
@@ -6900,7 +6931,7 @@
     </w:p>
     <w:p>
       <w:pPr>
-        <w:pStyle w:val="ListParagraph"/>
+        <w:pStyle w:val="Prrafodelista"/>
         <w:numPr>
           <w:ilvl w:val="0"/>
           <w:numId w:val="16"/>
@@ -6919,7 +6950,7 @@
     </w:p>
     <w:p>
       <w:pPr>
-        <w:pStyle w:val="ListParagraph"/>
+        <w:pStyle w:val="Prrafodelista"/>
         <w:numPr>
           <w:ilvl w:val="0"/>
           <w:numId w:val="16"/>
@@ -6932,7 +6963,7 @@
     </w:p>
     <w:p>
       <w:pPr>
-        <w:pStyle w:val="ListParagraph"/>
+        <w:pStyle w:val="Prrafodelista"/>
         <w:numPr>
           <w:ilvl w:val="0"/>
           <w:numId w:val="16"/>
@@ -6945,7 +6976,7 @@
     </w:p>
     <w:p>
       <w:pPr>
-        <w:pStyle w:val="ListParagraph"/>
+        <w:pStyle w:val="Prrafodelista"/>
         <w:numPr>
           <w:ilvl w:val="0"/>
           <w:numId w:val="16"/>
@@ -6958,7 +6989,7 @@
     </w:p>
     <w:p>
       <w:pPr>
-        <w:pStyle w:val="ListParagraph"/>
+        <w:pStyle w:val="Prrafodelista"/>
         <w:numPr>
           <w:ilvl w:val="0"/>
           <w:numId w:val="16"/>
@@ -6977,7 +7008,7 @@
     </w:p>
     <w:p>
       <w:pPr>
-        <w:pStyle w:val="ListParagraph"/>
+        <w:pStyle w:val="Prrafodelista"/>
         <w:numPr>
           <w:ilvl w:val="0"/>
           <w:numId w:val="16"/>
@@ -6990,7 +7021,7 @@
     </w:p>
     <w:p>
       <w:pPr>
-        <w:pStyle w:val="ListParagraph"/>
+        <w:pStyle w:val="Prrafodelista"/>
         <w:numPr>
           <w:ilvl w:val="0"/>
           <w:numId w:val="16"/>
@@ -7003,7 +7034,7 @@
     </w:p>
     <w:p>
       <w:pPr>
-        <w:pStyle w:val="ListParagraph"/>
+        <w:pStyle w:val="Prrafodelista"/>
         <w:numPr>
           <w:ilvl w:val="0"/>
           <w:numId w:val="16"/>
@@ -7016,7 +7047,7 @@
     </w:p>
     <w:p>
       <w:pPr>
-        <w:pStyle w:val="ListParagraph"/>
+        <w:pStyle w:val="Prrafodelista"/>
         <w:numPr>
           <w:ilvl w:val="0"/>
           <w:numId w:val="16"/>
@@ -7041,7 +7072,7 @@
     </w:p>
     <w:p>
       <w:pPr>
-        <w:pStyle w:val="ListParagraph"/>
+        <w:pStyle w:val="Prrafodelista"/>
         <w:numPr>
           <w:ilvl w:val="0"/>
           <w:numId w:val="16"/>
@@ -7078,7 +7109,7 @@
     </w:p>
     <w:p>
       <w:pPr>
-        <w:pStyle w:val="Heading1"/>
+        <w:pStyle w:val="Ttulo1"/>
         <w:numPr>
           <w:ilvl w:val="0"/>
           <w:numId w:val="2"/>
@@ -7088,7 +7119,7 @@
           <w:lang w:val="es-ES_tradnl"/>
         </w:rPr>
       </w:pPr>
-      <w:bookmarkStart w:id="15" w:name="_Toc529218798"/>
+      <w:bookmarkStart w:id="14" w:name="_Toc529218798"/>
       <w:r>
         <w:rPr>
           <w:lang w:val="es-ES_tradnl"/>
@@ -7102,7 +7133,7 @@
         </w:rPr>
         <w:t>de alcance</w:t>
       </w:r>
-      <w:bookmarkEnd w:id="15"/>
+      <w:bookmarkEnd w:id="14"/>
     </w:p>
     <w:p>
       <w:pPr>
@@ -7114,17 +7145,17 @@
     </w:p>
     <w:p>
       <w:pPr>
-        <w:pStyle w:val="Heading2"/>
+        <w:pStyle w:val="Ttulo2"/>
         <w:numPr>
           <w:ilvl w:val="1"/>
           <w:numId w:val="2"/>
         </w:numPr>
       </w:pPr>
-      <w:bookmarkStart w:id="16" w:name="_Toc529218799"/>
+      <w:bookmarkStart w:id="15" w:name="_Toc529218799"/>
       <w:r>
         <w:t>Definición del alcance.</w:t>
       </w:r>
-      <w:bookmarkEnd w:id="16"/>
+      <w:bookmarkEnd w:id="15"/>
     </w:p>
     <w:p>
       <w:pPr>
@@ -7187,7 +7218,7 @@
     </w:p>
     <w:p>
       <w:pPr>
-        <w:pStyle w:val="ListParagraph"/>
+        <w:pStyle w:val="Prrafodelista"/>
         <w:numPr>
           <w:ilvl w:val="0"/>
           <w:numId w:val="19"/>
@@ -7208,7 +7239,7 @@
     </w:p>
     <w:p>
       <w:pPr>
-        <w:pStyle w:val="ListParagraph"/>
+        <w:pStyle w:val="Prrafodelista"/>
         <w:numPr>
           <w:ilvl w:val="0"/>
           <w:numId w:val="19"/>
@@ -7221,7 +7252,7 @@
     </w:p>
     <w:p>
       <w:pPr>
-        <w:pStyle w:val="ListParagraph"/>
+        <w:pStyle w:val="Prrafodelista"/>
         <w:numPr>
           <w:ilvl w:val="0"/>
           <w:numId w:val="19"/>
@@ -7234,7 +7265,7 @@
     </w:p>
     <w:p>
       <w:pPr>
-        <w:pStyle w:val="ListParagraph"/>
+        <w:pStyle w:val="Prrafodelista"/>
         <w:numPr>
           <w:ilvl w:val="0"/>
           <w:numId w:val="19"/>
@@ -7247,7 +7278,7 @@
     </w:p>
     <w:p>
       <w:pPr>
-        <w:pStyle w:val="Heading2"/>
+        <w:pStyle w:val="Ttulo2"/>
         <w:rPr>
           <w:sz w:val="14"/>
         </w:rPr>
@@ -7255,21 +7286,21 @@
     </w:p>
     <w:p>
       <w:pPr>
-        <w:pStyle w:val="Heading2"/>
+        <w:pStyle w:val="Ttulo2"/>
         <w:numPr>
           <w:ilvl w:val="1"/>
           <w:numId w:val="2"/>
         </w:numPr>
       </w:pPr>
-      <w:bookmarkStart w:id="17" w:name="_Toc529218800"/>
+      <w:bookmarkStart w:id="16" w:name="_Toc529218800"/>
       <w:r>
         <w:t>Plan para la gestión del alcance.</w:t>
       </w:r>
-      <w:bookmarkEnd w:id="17"/>
-    </w:p>
-    <w:p>
-      <w:pPr>
-        <w:pStyle w:val="ListParagraph"/>
+      <w:bookmarkEnd w:id="16"/>
+    </w:p>
+    <w:p>
+      <w:pPr>
+        <w:pStyle w:val="Prrafodelista"/>
         <w:ind w:left="0"/>
         <w:jc w:val="both"/>
         <w:rPr>
@@ -7301,21 +7332,21 @@
     </w:p>
     <w:p>
       <w:pPr>
-        <w:pStyle w:val="Heading3"/>
+        <w:pStyle w:val="Ttulo3"/>
         <w:numPr>
           <w:ilvl w:val="2"/>
           <w:numId w:val="2"/>
         </w:numPr>
       </w:pPr>
-      <w:bookmarkStart w:id="18" w:name="_Toc529218801"/>
+      <w:bookmarkStart w:id="17" w:name="_Toc529218801"/>
       <w:r>
         <w:t>Fases.</w:t>
       </w:r>
-      <w:bookmarkEnd w:id="18"/>
-    </w:p>
-    <w:p>
-      <w:pPr>
-        <w:pStyle w:val="ListParagraph"/>
+      <w:bookmarkEnd w:id="17"/>
+    </w:p>
+    <w:p>
+      <w:pPr>
+        <w:pStyle w:val="Prrafodelista"/>
         <w:ind w:left="2148"/>
         <w:rPr>
           <w:sz w:val="2"/>
@@ -7340,7 +7371,7 @@
     </w:p>
     <w:p>
       <w:pPr>
-        <w:pStyle w:val="ListParagraph"/>
+        <w:pStyle w:val="Prrafodelista"/>
         <w:numPr>
           <w:ilvl w:val="0"/>
           <w:numId w:val="18"/>
@@ -7354,7 +7385,7 @@
     </w:p>
     <w:p>
       <w:pPr>
-        <w:pStyle w:val="ListParagraph"/>
+        <w:pStyle w:val="Prrafodelista"/>
         <w:numPr>
           <w:ilvl w:val="0"/>
           <w:numId w:val="18"/>
@@ -7368,7 +7399,7 @@
     </w:p>
     <w:p>
       <w:pPr>
-        <w:pStyle w:val="ListParagraph"/>
+        <w:pStyle w:val="Prrafodelista"/>
         <w:numPr>
           <w:ilvl w:val="0"/>
           <w:numId w:val="18"/>
@@ -7382,7 +7413,7 @@
     </w:p>
     <w:p>
       <w:pPr>
-        <w:pStyle w:val="ListParagraph"/>
+        <w:pStyle w:val="Prrafodelista"/>
         <w:numPr>
           <w:ilvl w:val="0"/>
           <w:numId w:val="18"/>
@@ -7396,7 +7427,7 @@
     </w:p>
     <w:p>
       <w:pPr>
-        <w:pStyle w:val="ListParagraph"/>
+        <w:pStyle w:val="Prrafodelista"/>
         <w:numPr>
           <w:ilvl w:val="0"/>
           <w:numId w:val="18"/>
@@ -7410,7 +7441,7 @@
     </w:p>
     <w:p>
       <w:pPr>
-        <w:pStyle w:val="ListParagraph"/>
+        <w:pStyle w:val="Prrafodelista"/>
         <w:numPr>
           <w:ilvl w:val="0"/>
           <w:numId w:val="18"/>
@@ -7425,18 +7456,18 @@
     <w:p/>
     <w:p>
       <w:pPr>
-        <w:pStyle w:val="Heading3"/>
+        <w:pStyle w:val="Ttulo3"/>
         <w:numPr>
           <w:ilvl w:val="2"/>
           <w:numId w:val="2"/>
         </w:numPr>
       </w:pPr>
-      <w:bookmarkStart w:id="19" w:name="_Toc529218802"/>
+      <w:bookmarkStart w:id="18" w:name="_Toc529218802"/>
       <w:r>
         <w:lastRenderedPageBreak/>
         <w:t>Entregables</w:t>
       </w:r>
-      <w:bookmarkEnd w:id="19"/>
+      <w:bookmarkEnd w:id="18"/>
     </w:p>
     <w:p>
       <w:pPr>
@@ -7469,17 +7500,17 @@
     </w:p>
     <w:p>
       <w:pPr>
-        <w:pStyle w:val="Heading3"/>
+        <w:pStyle w:val="Ttulo3"/>
         <w:numPr>
           <w:ilvl w:val="2"/>
           <w:numId w:val="2"/>
         </w:numPr>
       </w:pPr>
-      <w:bookmarkStart w:id="20" w:name="_Toc529218803"/>
+      <w:bookmarkStart w:id="19" w:name="_Toc529218803"/>
       <w:r>
         <w:t>Roles y responsabilidades.</w:t>
       </w:r>
-      <w:bookmarkEnd w:id="20"/>
+      <w:bookmarkEnd w:id="19"/>
     </w:p>
     <w:p>
       <w:pPr>
@@ -7509,7 +7540,7 @@
     </w:p>
     <w:tbl>
       <w:tblPr>
-        <w:tblStyle w:val="GridTable4-Accent1"/>
+        <w:tblStyle w:val="Tablaconcuadrcula4-nfasis1"/>
         <w:tblW w:w="0" w:type="auto"/>
         <w:tblLook w:val="01E0" w:firstRow="1" w:lastRow="1" w:firstColumn="1" w:lastColumn="1" w:noHBand="0" w:noVBand="0"/>
       </w:tblPr>
@@ -7984,10 +8015,10 @@
     </w:tbl>
     <w:p>
       <w:pPr>
-        <w:pStyle w:val="Caption"/>
+        <w:pStyle w:val="Descripcin"/>
         <w:jc w:val="center"/>
       </w:pPr>
-      <w:bookmarkStart w:id="21" w:name="_Toc529210794"/>
+      <w:bookmarkStart w:id="20" w:name="_Toc529210794"/>
       <w:r>
         <w:t xml:space="preserve">Tabla </w:t>
       </w:r>
@@ -8057,23 +8088,23 @@
       <w:r>
         <w:t xml:space="preserve"> Tabla de roles y responsabilidades</w:t>
       </w:r>
-      <w:bookmarkEnd w:id="21"/>
+      <w:bookmarkEnd w:id="20"/>
     </w:p>
     <w:p/>
     <w:p>
       <w:pPr>
-        <w:pStyle w:val="Heading3"/>
+        <w:pStyle w:val="Ttulo3"/>
         <w:numPr>
           <w:ilvl w:val="2"/>
           <w:numId w:val="2"/>
         </w:numPr>
       </w:pPr>
-      <w:bookmarkStart w:id="22" w:name="_Toc529218804"/>
+      <w:bookmarkStart w:id="21" w:name="_Toc529218804"/>
       <w:r>
         <w:lastRenderedPageBreak/>
         <w:t>WBS/EDT</w:t>
       </w:r>
-      <w:bookmarkEnd w:id="22"/>
+      <w:bookmarkEnd w:id="21"/>
     </w:p>
     <w:p>
       <w:pPr>
@@ -8151,7 +8182,7 @@
     </w:p>
     <w:p>
       <w:pPr>
-        <w:pStyle w:val="Caption"/>
+        <w:pStyle w:val="Descripcin"/>
         <w:jc w:val="center"/>
       </w:pPr>
       <w:r>
@@ -8253,7 +8284,7 @@
     </w:p>
     <w:p>
       <w:pPr>
-        <w:pStyle w:val="Caption"/>
+        <w:pStyle w:val="Descripcin"/>
         <w:jc w:val="center"/>
       </w:pPr>
       <w:r>
@@ -8295,20 +8326,20 @@
     </w:p>
     <w:p>
       <w:pPr>
-        <w:pStyle w:val="Heading3"/>
+        <w:pStyle w:val="Ttulo3"/>
         <w:numPr>
           <w:ilvl w:val="2"/>
           <w:numId w:val="2"/>
         </w:numPr>
       </w:pPr>
-      <w:bookmarkStart w:id="23" w:name="_Toc529218805"/>
+      <w:bookmarkStart w:id="22" w:name="_Toc529218805"/>
       <w:r>
         <w:t>WBS/</w:t>
       </w:r>
       <w:r>
         <w:t>EDT, versión jerárquica</w:t>
       </w:r>
-      <w:bookmarkEnd w:id="23"/>
+      <w:bookmarkEnd w:id="22"/>
     </w:p>
     <w:tbl>
       <w:tblPr>
@@ -8380,7 +8411,7 @@
           </w:p>
           <w:p>
             <w:pPr>
-              <w:pStyle w:val="ListParagraph"/>
+              <w:pStyle w:val="Prrafodelista"/>
               <w:numPr>
                 <w:ilvl w:val="0"/>
                 <w:numId w:val="21"/>
@@ -8711,7 +8742,7 @@
           </w:p>
           <w:p>
             <w:pPr>
-              <w:pStyle w:val="ListParagraph"/>
+              <w:pStyle w:val="Prrafodelista"/>
               <w:numPr>
                 <w:ilvl w:val="1"/>
                 <w:numId w:val="23"/>
@@ -8736,7 +8767,7 @@
           </w:p>
           <w:p>
             <w:pPr>
-              <w:pStyle w:val="ListParagraph"/>
+              <w:pStyle w:val="Prrafodelista"/>
               <w:numPr>
                 <w:ilvl w:val="1"/>
                 <w:numId w:val="23"/>
@@ -8761,7 +8792,7 @@
           </w:p>
           <w:p>
             <w:pPr>
-              <w:pStyle w:val="ListParagraph"/>
+              <w:pStyle w:val="Prrafodelista"/>
               <w:numPr>
                 <w:ilvl w:val="1"/>
                 <w:numId w:val="23"/>
@@ -9083,6 +9114,8 @@
                 <w:lang w:eastAsia="es-VE"/>
               </w:rPr>
             </w:pPr>
+            <w:bookmarkStart w:id="23" w:name="_GoBack"/>
+            <w:bookmarkEnd w:id="23"/>
           </w:p>
         </w:tc>
       </w:tr>
@@ -9109,7 +9142,7 @@
     </w:tbl>
     <w:p>
       <w:pPr>
-        <w:pStyle w:val="Heading3"/>
+        <w:pStyle w:val="Ttulo3"/>
         <w:numPr>
           <w:ilvl w:val="2"/>
           <w:numId w:val="22"/>
@@ -9146,7 +9179,7 @@
     </w:p>
     <w:p>
       <w:pPr>
-        <w:pStyle w:val="Heading1"/>
+        <w:pStyle w:val="Ttulo1"/>
         <w:jc w:val="center"/>
       </w:pPr>
       <w:bookmarkStart w:id="25" w:name="_Toc529218807"/>
@@ -9180,7 +9213,7 @@
     </w:p>
     <w:tbl>
       <w:tblPr>
-        <w:tblStyle w:val="TableGrid"/>
+        <w:tblStyle w:val="Tablaconcuadrcula"/>
         <w:tblW w:w="0" w:type="auto"/>
         <w:tblLook w:val="04A0" w:firstRow="1" w:lastRow="0" w:firstColumn="1" w:lastColumn="0" w:noHBand="0" w:noVBand="1"/>
       </w:tblPr>
@@ -9427,7 +9460,7 @@
           </w:tcPr>
           <w:p>
             <w:pPr>
-              <w:pStyle w:val="ListParagraph"/>
+              <w:pStyle w:val="Prrafodelista"/>
               <w:numPr>
                 <w:ilvl w:val="1"/>
                 <w:numId w:val="24"/>
@@ -9445,7 +9478,7 @@
           </w:p>
           <w:p>
             <w:pPr>
-              <w:pStyle w:val="ListParagraph"/>
+              <w:pStyle w:val="Prrafodelista"/>
               <w:numPr>
                 <w:ilvl w:val="2"/>
                 <w:numId w:val="24"/>
@@ -9463,7 +9496,7 @@
           </w:p>
           <w:p>
             <w:pPr>
-              <w:pStyle w:val="ListParagraph"/>
+              <w:pStyle w:val="Prrafodelista"/>
               <w:numPr>
                 <w:ilvl w:val="2"/>
                 <w:numId w:val="24"/>
@@ -9481,7 +9514,7 @@
           </w:p>
           <w:p>
             <w:pPr>
-              <w:pStyle w:val="ListParagraph"/>
+              <w:pStyle w:val="Prrafodelista"/>
               <w:numPr>
                 <w:ilvl w:val="1"/>
                 <w:numId w:val="24"/>
@@ -9589,7 +9622,7 @@
     </w:p>
     <w:tbl>
       <w:tblPr>
-        <w:tblStyle w:val="TableGrid"/>
+        <w:tblStyle w:val="Tablaconcuadrcula"/>
         <w:tblW w:w="0" w:type="auto"/>
         <w:tblLook w:val="04A0" w:firstRow="1" w:lastRow="0" w:firstColumn="1" w:lastColumn="0" w:noHBand="0" w:noVBand="1"/>
       </w:tblPr>
@@ -9836,7 +9869,7 @@
           </w:tcPr>
           <w:p>
             <w:pPr>
-              <w:pStyle w:val="ListParagraph"/>
+              <w:pStyle w:val="Prrafodelista"/>
               <w:numPr>
                 <w:ilvl w:val="2"/>
                 <w:numId w:val="25"/>
@@ -9854,7 +9887,7 @@
           </w:p>
           <w:p>
             <w:pPr>
-              <w:pStyle w:val="ListParagraph"/>
+              <w:pStyle w:val="Prrafodelista"/>
               <w:numPr>
                 <w:ilvl w:val="3"/>
                 <w:numId w:val="25"/>
@@ -9872,7 +9905,7 @@
           </w:p>
           <w:p>
             <w:pPr>
-              <w:pStyle w:val="ListParagraph"/>
+              <w:pStyle w:val="Prrafodelista"/>
               <w:numPr>
                 <w:ilvl w:val="3"/>
                 <w:numId w:val="25"/>
@@ -9890,7 +9923,7 @@
           </w:p>
           <w:p>
             <w:pPr>
-              <w:pStyle w:val="ListParagraph"/>
+              <w:pStyle w:val="Prrafodelista"/>
               <w:numPr>
                 <w:ilvl w:val="3"/>
                 <w:numId w:val="25"/>
@@ -9908,7 +9941,7 @@
           </w:p>
           <w:p>
             <w:pPr>
-              <w:pStyle w:val="ListParagraph"/>
+              <w:pStyle w:val="Prrafodelista"/>
               <w:numPr>
                 <w:ilvl w:val="2"/>
                 <w:numId w:val="25"/>
@@ -9926,7 +9959,7 @@
           </w:p>
           <w:p>
             <w:pPr>
-              <w:pStyle w:val="ListParagraph"/>
+              <w:pStyle w:val="Prrafodelista"/>
               <w:numPr>
                 <w:ilvl w:val="3"/>
                 <w:numId w:val="25"/>
@@ -10034,7 +10067,7 @@
     </w:p>
     <w:tbl>
       <w:tblPr>
-        <w:tblStyle w:val="TableGrid"/>
+        <w:tblStyle w:val="Tablaconcuadrcula"/>
         <w:tblW w:w="0" w:type="auto"/>
         <w:tblLook w:val="04A0" w:firstRow="1" w:lastRow="0" w:firstColumn="1" w:lastColumn="0" w:noHBand="0" w:noVBand="1"/>
       </w:tblPr>
@@ -10738,7 +10771,7 @@
     </w:p>
     <w:tbl>
       <w:tblPr>
-        <w:tblStyle w:val="TableGrid"/>
+        <w:tblStyle w:val="Tablaconcuadrcula"/>
         <w:tblW w:w="0" w:type="auto"/>
         <w:tblLook w:val="04A0" w:firstRow="1" w:lastRow="0" w:firstColumn="1" w:lastColumn="0" w:noHBand="0" w:noVBand="1"/>
       </w:tblPr>
@@ -11116,7 +11149,7 @@
     </w:p>
     <w:tbl>
       <w:tblPr>
-        <w:tblStyle w:val="TableGrid"/>
+        <w:tblStyle w:val="Tablaconcuadrcula"/>
         <w:tblW w:w="0" w:type="auto"/>
         <w:tblLook w:val="04A0" w:firstRow="1" w:lastRow="0" w:firstColumn="1" w:lastColumn="0" w:noHBand="0" w:noVBand="1"/>
       </w:tblPr>
@@ -11518,7 +11551,7 @@
     </w:p>
     <w:tbl>
       <w:tblPr>
-        <w:tblStyle w:val="TableGrid"/>
+        <w:tblStyle w:val="Tablaconcuadrcula"/>
         <w:tblW w:w="0" w:type="auto"/>
         <w:tblLook w:val="04A0" w:firstRow="1" w:lastRow="0" w:firstColumn="1" w:lastColumn="0" w:noHBand="0" w:noVBand="1"/>
       </w:tblPr>
@@ -11895,7 +11928,7 @@
     </w:p>
     <w:tbl>
       <w:tblPr>
-        <w:tblStyle w:val="TableGrid"/>
+        <w:tblStyle w:val="Tablaconcuadrcula"/>
         <w:tblW w:w="0" w:type="auto"/>
         <w:tblLook w:val="04A0" w:firstRow="1" w:lastRow="0" w:firstColumn="1" w:lastColumn="0" w:noHBand="0" w:noVBand="1"/>
       </w:tblPr>
@@ -12284,7 +12317,7 @@
     </w:p>
     <w:tbl>
       <w:tblPr>
-        <w:tblStyle w:val="TableGrid"/>
+        <w:tblStyle w:val="Tablaconcuadrcula"/>
         <w:tblW w:w="0" w:type="auto"/>
         <w:tblLook w:val="04A0" w:firstRow="1" w:lastRow="0" w:firstColumn="1" w:lastColumn="0" w:noHBand="0" w:noVBand="1"/>
       </w:tblPr>
@@ -12700,7 +12733,7 @@
     </w:p>
     <w:tbl>
       <w:tblPr>
-        <w:tblStyle w:val="TableGrid"/>
+        <w:tblStyle w:val="Tablaconcuadrcula"/>
         <w:tblW w:w="0" w:type="auto"/>
         <w:tblLook w:val="04A0" w:firstRow="1" w:lastRow="0" w:firstColumn="1" w:lastColumn="0" w:noHBand="0" w:noVBand="1"/>
       </w:tblPr>
@@ -13116,7 +13149,7 @@
     </w:p>
     <w:tbl>
       <w:tblPr>
-        <w:tblStyle w:val="TableGrid"/>
+        <w:tblStyle w:val="Tablaconcuadrcula"/>
         <w:tblW w:w="0" w:type="auto"/>
         <w:tblLook w:val="04A0" w:firstRow="1" w:lastRow="0" w:firstColumn="1" w:lastColumn="0" w:noHBand="0" w:noVBand="1"/>
       </w:tblPr>
@@ -13532,7 +13565,7 @@
     </w:p>
     <w:tbl>
       <w:tblPr>
-        <w:tblStyle w:val="TableGrid"/>
+        <w:tblStyle w:val="Tablaconcuadrcula"/>
         <w:tblW w:w="0" w:type="auto"/>
         <w:tblLook w:val="04A0" w:firstRow="1" w:lastRow="0" w:firstColumn="1" w:lastColumn="0" w:noHBand="0" w:noVBand="1"/>
       </w:tblPr>
@@ -14332,7 +14365,7 @@
     </w:p>
     <w:tbl>
       <w:tblPr>
-        <w:tblStyle w:val="TableGrid"/>
+        <w:tblStyle w:val="Tablaconcuadrcula"/>
         <w:tblW w:w="0" w:type="auto"/>
         <w:tblLook w:val="04A0" w:firstRow="1" w:lastRow="0" w:firstColumn="1" w:lastColumn="0" w:noHBand="0" w:noVBand="1"/>
       </w:tblPr>
@@ -14740,7 +14773,7 @@
     </w:p>
     <w:tbl>
       <w:tblPr>
-        <w:tblStyle w:val="TableGrid"/>
+        <w:tblStyle w:val="Tablaconcuadrcula"/>
         <w:tblW w:w="0" w:type="auto"/>
         <w:tblLook w:val="04A0" w:firstRow="1" w:lastRow="0" w:firstColumn="1" w:lastColumn="0" w:noHBand="0" w:noVBand="1"/>
       </w:tblPr>
@@ -15136,7 +15169,7 @@
     </w:p>
     <w:tbl>
       <w:tblPr>
-        <w:tblStyle w:val="TableGrid"/>
+        <w:tblStyle w:val="Tablaconcuadrcula"/>
         <w:tblW w:w="0" w:type="auto"/>
         <w:tblLook w:val="04A0" w:firstRow="1" w:lastRow="0" w:firstColumn="1" w:lastColumn="0" w:noHBand="0" w:noVBand="1"/>
       </w:tblPr>
@@ -15512,7 +15545,7 @@
     </w:p>
     <w:tbl>
       <w:tblPr>
-        <w:tblStyle w:val="TableGrid"/>
+        <w:tblStyle w:val="Tablaconcuadrcula"/>
         <w:tblW w:w="0" w:type="auto"/>
         <w:tblLook w:val="04A0" w:firstRow="1" w:lastRow="0" w:firstColumn="1" w:lastColumn="0" w:noHBand="0" w:noVBand="1"/>
       </w:tblPr>
@@ -15928,7 +15961,7 @@
     </w:p>
     <w:tbl>
       <w:tblPr>
-        <w:tblStyle w:val="TableGrid"/>
+        <w:tblStyle w:val="Tablaconcuadrcula"/>
         <w:tblW w:w="0" w:type="auto"/>
         <w:tblLook w:val="04A0" w:firstRow="1" w:lastRow="0" w:firstColumn="1" w:lastColumn="0" w:noHBand="0" w:noVBand="1"/>
       </w:tblPr>
@@ -16331,7 +16364,7 @@
     </w:p>
     <w:tbl>
       <w:tblPr>
-        <w:tblStyle w:val="TableGrid"/>
+        <w:tblStyle w:val="Tablaconcuadrcula"/>
         <w:tblW w:w="0" w:type="auto"/>
         <w:tblLook w:val="04A0" w:firstRow="1" w:lastRow="0" w:firstColumn="1" w:lastColumn="0" w:noHBand="0" w:noVBand="1"/>
       </w:tblPr>
@@ -16707,7 +16740,7 @@
     </w:p>
     <w:tbl>
       <w:tblPr>
-        <w:tblStyle w:val="TableGrid"/>
+        <w:tblStyle w:val="Tablaconcuadrcula"/>
         <w:tblW w:w="0" w:type="auto"/>
         <w:tblLook w:val="04A0" w:firstRow="1" w:lastRow="0" w:firstColumn="1" w:lastColumn="0" w:noHBand="0" w:noVBand="1"/>
       </w:tblPr>
@@ -17057,7 +17090,7 @@
     </w:p>
     <w:tbl>
       <w:tblPr>
-        <w:tblStyle w:val="TableGrid"/>
+        <w:tblStyle w:val="Tablaconcuadrcula"/>
         <w:tblW w:w="0" w:type="auto"/>
         <w:tblLook w:val="04A0" w:firstRow="1" w:lastRow="0" w:firstColumn="1" w:lastColumn="0" w:noHBand="0" w:noVBand="1"/>
       </w:tblPr>
@@ -17473,7 +17506,7 @@
     </w:p>
     <w:tbl>
       <w:tblPr>
-        <w:tblStyle w:val="TableGrid"/>
+        <w:tblStyle w:val="Tablaconcuadrcula"/>
         <w:tblW w:w="0" w:type="auto"/>
         <w:tblLook w:val="04A0" w:firstRow="1" w:lastRow="0" w:firstColumn="1" w:lastColumn="0" w:noHBand="0" w:noVBand="1"/>
       </w:tblPr>
@@ -18039,7 +18072,7 @@
   </w:p>
   <w:p>
     <w:pPr>
-      <w:pStyle w:val="Footer"/>
+      <w:pStyle w:val="Piedepgina"/>
     </w:pPr>
   </w:p>
 </w:ftr>
@@ -18074,7 +18107,7 @@
 <w:hdr xmlns:wpc="http://schemas.microsoft.com/office/word/2010/wordprocessingCanvas" xmlns:cx="http://schemas.microsoft.com/office/drawing/2014/chartex" xmlns:cx1="http://schemas.microsoft.com/office/drawing/2015/9/8/chartex" xmlns:cx2="http://schemas.microsoft.com/office/drawing/2015/10/21/chartex" xmlns:cx3="http://schemas.microsoft.com/office/drawing/2016/5/9/chartex" xmlns:cx4="http://schemas.microsoft.com/office/drawing/2016/5/10/chartex" xmlns:cx5="http://schemas.microsoft.com/office/drawing/2016/5/11/chartex" xmlns:cx6="http://schemas.microsoft.com/office/drawing/2016/5/12/chartex" xmlns:cx7="http://schemas.microsoft.com/office/drawing/2016/5/13/chartex" xmlns:cx8="http://schemas.microsoft.com/office/drawing/2016/5/14/chartex" xmlns:mc="http://schemas.openxmlformats.org/markup-compatibility/2006" xmlns:aink="http://schemas.microsoft.com/office/drawing/2016/ink" xmlns:am3d="http://schemas.microsoft.com/office/drawing/2017/model3d" xmlns:o="urn:schemas-microsoft-com:office:office" xmlns:r="http://schemas.openxmlformats.org/officeDocument/2006/relationships" xmlns:m="http://schemas.openxmlformats.org/officeDocument/2006/math" xmlns:v="urn:schemas-microsoft-com:vml" xmlns:wp14="http://schemas.microsoft.com/office/word/2010/wordprocessingDrawing" xmlns:wp="http://schemas.openxmlformats.org/drawingml/2006/wordprocessingDrawing" xmlns:w10="urn:schemas-microsoft-com:office:word" xmlns:w="http://schemas.openxmlformats.org/wordprocessingml/2006/main" xmlns:w14="http://schemas.microsoft.com/office/word/2010/wordml" xmlns:w15="http://schemas.microsoft.com/office/word/2012/wordml" xmlns:w16cid="http://schemas.microsoft.com/office/word/2016/wordml/cid" xmlns:w16se="http://schemas.microsoft.com/office/word/2015/wordml/symex" xmlns:wpg="http://schemas.microsoft.com/office/word/2010/wordprocessingGroup" xmlns:wpi="http://schemas.microsoft.com/office/word/2010/wordprocessingInk" xmlns:wne="http://schemas.microsoft.com/office/word/2006/wordml" xmlns:wps="http://schemas.microsoft.com/office/word/2010/wordprocessingShape" mc:Ignorable="w14 w15 w16se w16cid wp14">
   <w:p>
     <w:pPr>
-      <w:pStyle w:val="Header"/>
+      <w:pStyle w:val="Encabezado"/>
     </w:pPr>
     <w:r>
       <w:rPr>
@@ -21602,11 +21635,11 @@
     <w:qFormat/>
     <w:rsid w:val="00DD4DED"/>
   </w:style>
-  <w:style w:type="paragraph" w:styleId="Heading1">
+  <w:style w:type="paragraph" w:styleId="Ttulo1">
     <w:name w:val="heading 1"/>
     <w:basedOn w:val="Normal"/>
     <w:next w:val="Normal"/>
-    <w:link w:val="Heading1Char"/>
+    <w:link w:val="Ttulo1Car"/>
     <w:uiPriority w:val="9"/>
     <w:qFormat/>
     <w:rsid w:val="00DD4DED"/>
@@ -21623,11 +21656,11 @@
       <w:szCs w:val="32"/>
     </w:rPr>
   </w:style>
-  <w:style w:type="paragraph" w:styleId="Heading2">
+  <w:style w:type="paragraph" w:styleId="Ttulo2">
     <w:name w:val="heading 2"/>
     <w:basedOn w:val="Normal"/>
     <w:next w:val="Normal"/>
-    <w:link w:val="Heading2Char"/>
+    <w:link w:val="Ttulo2Car"/>
     <w:uiPriority w:val="9"/>
     <w:unhideWhenUsed/>
     <w:qFormat/>
@@ -21645,11 +21678,11 @@
       <w:szCs w:val="26"/>
     </w:rPr>
   </w:style>
-  <w:style w:type="paragraph" w:styleId="Heading3">
+  <w:style w:type="paragraph" w:styleId="Ttulo3">
     <w:name w:val="heading 3"/>
     <w:basedOn w:val="Normal"/>
     <w:next w:val="Normal"/>
-    <w:link w:val="Heading3Char"/>
+    <w:link w:val="Ttulo3Car"/>
     <w:uiPriority w:val="9"/>
     <w:unhideWhenUsed/>
     <w:qFormat/>
@@ -21667,13 +21700,13 @@
       <w:szCs w:val="24"/>
     </w:rPr>
   </w:style>
-  <w:style w:type="character" w:default="1" w:styleId="DefaultParagraphFont">
+  <w:style w:type="character" w:default="1" w:styleId="Fuentedeprrafopredeter">
     <w:name w:val="Default Paragraph Font"/>
     <w:uiPriority w:val="1"/>
     <w:semiHidden/>
     <w:unhideWhenUsed/>
   </w:style>
-  <w:style w:type="table" w:default="1" w:styleId="TableNormal">
+  <w:style w:type="table" w:default="1" w:styleId="Tablanormal">
     <w:name w:val="Normal Table"/>
     <w:uiPriority w:val="99"/>
     <w:semiHidden/>
@@ -21688,13 +21721,13 @@
       </w:tblCellMar>
     </w:tblPr>
   </w:style>
-  <w:style w:type="numbering" w:default="1" w:styleId="NoList">
+  <w:style w:type="numbering" w:default="1" w:styleId="Sinlista">
     <w:name w:val="No List"/>
     <w:uiPriority w:val="99"/>
     <w:semiHidden/>
     <w:unhideWhenUsed/>
   </w:style>
-  <w:style w:type="paragraph" w:styleId="ListParagraph">
+  <w:style w:type="paragraph" w:styleId="Prrafodelista">
     <w:name w:val="List Paragraph"/>
     <w:basedOn w:val="Normal"/>
     <w:uiPriority w:val="34"/>
@@ -21705,10 +21738,10 @@
       <w:contextualSpacing/>
     </w:pPr>
   </w:style>
-  <w:style w:type="character" w:customStyle="1" w:styleId="Heading1Char">
-    <w:name w:val="Heading 1 Char"/>
-    <w:basedOn w:val="DefaultParagraphFont"/>
-    <w:link w:val="Heading1"/>
+  <w:style w:type="character" w:customStyle="1" w:styleId="Ttulo1Car">
+    <w:name w:val="Título 1 Car"/>
+    <w:basedOn w:val="Fuentedeprrafopredeter"/>
+    <w:link w:val="Ttulo1"/>
     <w:uiPriority w:val="9"/>
     <w:rsid w:val="00DD4DED"/>
     <w:rPr>
@@ -21718,10 +21751,10 @@
       <w:szCs w:val="32"/>
     </w:rPr>
   </w:style>
-  <w:style w:type="character" w:customStyle="1" w:styleId="Heading2Char">
-    <w:name w:val="Heading 2 Char"/>
-    <w:basedOn w:val="DefaultParagraphFont"/>
-    <w:link w:val="Heading2"/>
+  <w:style w:type="character" w:customStyle="1" w:styleId="Ttulo2Car">
+    <w:name w:val="Título 2 Car"/>
+    <w:basedOn w:val="Fuentedeprrafopredeter"/>
+    <w:link w:val="Ttulo2"/>
     <w:uiPriority w:val="9"/>
     <w:rsid w:val="00DD4DED"/>
     <w:rPr>
@@ -21731,9 +21764,9 @@
       <w:szCs w:val="26"/>
     </w:rPr>
   </w:style>
-  <w:style w:type="table" w:styleId="GridTable5Dark-Accent2">
+  <w:style w:type="table" w:styleId="Tablaconcuadrcula5oscura-nfasis2">
     <w:name w:val="Grid Table 5 Dark Accent 2"/>
-    <w:basedOn w:val="TableNormal"/>
+    <w:basedOn w:val="Tablanormal"/>
     <w:uiPriority w:val="50"/>
     <w:rsid w:val="00DD4DED"/>
     <w:pPr>
@@ -21837,9 +21870,9 @@
       </w:tcPr>
     </w:tblStylePr>
   </w:style>
-  <w:style w:type="table" w:styleId="GridTable5Dark-Accent5">
+  <w:style w:type="table" w:styleId="Tablaconcuadrcula5oscura-nfasis5">
     <w:name w:val="Grid Table 5 Dark Accent 5"/>
-    <w:basedOn w:val="TableNormal"/>
+    <w:basedOn w:val="Tablanormal"/>
     <w:uiPriority w:val="50"/>
     <w:rsid w:val="00DD4DED"/>
     <w:pPr>
@@ -21943,7 +21976,7 @@
       </w:tcPr>
     </w:tblStylePr>
   </w:style>
-  <w:style w:type="paragraph" w:styleId="Caption">
+  <w:style w:type="paragraph" w:styleId="Descripcin">
     <w:name w:val="caption"/>
     <w:basedOn w:val="Normal"/>
     <w:next w:val="Normal"/>
@@ -21964,13 +21997,13 @@
   </w:style>
   <w:style w:type="character" w:customStyle="1" w:styleId="profilecardavatarthumb">
     <w:name w:val="profilecardavatarthumb"/>
-    <w:basedOn w:val="DefaultParagraphFont"/>
+    <w:basedOn w:val="Fuentedeprrafopredeter"/>
     <w:rsid w:val="00DD4DED"/>
   </w:style>
-  <w:style w:type="character" w:customStyle="1" w:styleId="Heading3Char">
-    <w:name w:val="Heading 3 Char"/>
-    <w:basedOn w:val="DefaultParagraphFont"/>
-    <w:link w:val="Heading3"/>
+  <w:style w:type="character" w:customStyle="1" w:styleId="Ttulo3Car">
+    <w:name w:val="Título 3 Car"/>
+    <w:basedOn w:val="Fuentedeprrafopredeter"/>
+    <w:link w:val="Ttulo3"/>
     <w:uiPriority w:val="9"/>
     <w:rsid w:val="003576C0"/>
     <w:rPr>
@@ -21980,9 +22013,9 @@
       <w:szCs w:val="24"/>
     </w:rPr>
   </w:style>
-  <w:style w:type="table" w:styleId="TableGrid">
+  <w:style w:type="table" w:styleId="Tablaconcuadrcula">
     <w:name w:val="Table Grid"/>
-    <w:basedOn w:val="TableNormal"/>
+    <w:basedOn w:val="Tablanormal"/>
     <w:uiPriority w:val="39"/>
     <w:rsid w:val="00B27D8D"/>
     <w:pPr>
@@ -21999,9 +22032,9 @@
       </w:tblBorders>
     </w:tblPr>
   </w:style>
-  <w:style w:type="table" w:styleId="GridTable4-Accent1">
+  <w:style w:type="table" w:styleId="Tablaconcuadrcula4-nfasis1">
     <w:name w:val="Grid Table 4 Accent 1"/>
-    <w:basedOn w:val="TableNormal"/>
+    <w:basedOn w:val="Tablanormal"/>
     <w:uiPriority w:val="49"/>
     <w:rsid w:val="00B27D8D"/>
     <w:pPr>
@@ -22075,9 +22108,9 @@
       </w:tcPr>
     </w:tblStylePr>
   </w:style>
-  <w:style w:type="paragraph" w:styleId="TOCHeading">
+  <w:style w:type="paragraph" w:styleId="TtuloTDC">
     <w:name w:val="TOC Heading"/>
-    <w:basedOn w:val="Heading1"/>
+    <w:basedOn w:val="Ttulo1"/>
     <w:next w:val="Normal"/>
     <w:uiPriority w:val="39"/>
     <w:unhideWhenUsed/>
@@ -22090,7 +22123,7 @@
       <w:lang w:eastAsia="es-ES"/>
     </w:rPr>
   </w:style>
-  <w:style w:type="paragraph" w:styleId="TOC2">
+  <w:style w:type="paragraph" w:styleId="TDC2">
     <w:name w:val="toc 2"/>
     <w:basedOn w:val="Normal"/>
     <w:next w:val="Normal"/>
@@ -22107,7 +22140,7 @@
       <w:lang w:eastAsia="es-ES"/>
     </w:rPr>
   </w:style>
-  <w:style w:type="paragraph" w:styleId="TOC1">
+  <w:style w:type="paragraph" w:styleId="TDC1">
     <w:name w:val="toc 1"/>
     <w:basedOn w:val="Normal"/>
     <w:next w:val="Normal"/>
@@ -22123,7 +22156,7 @@
       <w:lang w:eastAsia="es-ES"/>
     </w:rPr>
   </w:style>
-  <w:style w:type="paragraph" w:styleId="TOC3">
+  <w:style w:type="paragraph" w:styleId="TDC3">
     <w:name w:val="toc 3"/>
     <w:basedOn w:val="Normal"/>
     <w:next w:val="Normal"/>
@@ -22140,9 +22173,9 @@
       <w:lang w:eastAsia="es-ES"/>
     </w:rPr>
   </w:style>
-  <w:style w:type="character" w:styleId="Hyperlink">
+  <w:style w:type="character" w:styleId="Hipervnculo">
     <w:name w:val="Hyperlink"/>
-    <w:basedOn w:val="DefaultParagraphFont"/>
+    <w:basedOn w:val="Fuentedeprrafopredeter"/>
     <w:uiPriority w:val="99"/>
     <w:unhideWhenUsed/>
     <w:rsid w:val="00837B63"/>
@@ -22151,7 +22184,7 @@
       <w:u w:val="single"/>
     </w:rPr>
   </w:style>
-  <w:style w:type="paragraph" w:styleId="TableofFigures">
+  <w:style w:type="paragraph" w:styleId="Tabladeilustraciones">
     <w:name w:val="table of figures"/>
     <w:basedOn w:val="Normal"/>
     <w:next w:val="Normal"/>
@@ -22162,9 +22195,9 @@
       <w:spacing w:after="0"/>
     </w:pPr>
   </w:style>
-  <w:style w:type="paragraph" w:styleId="NoSpacing">
+  <w:style w:type="paragraph" w:styleId="Sinespaciado">
     <w:name w:val="No Spacing"/>
-    <w:link w:val="NoSpacingChar"/>
+    <w:link w:val="SinespaciadoCar"/>
     <w:uiPriority w:val="1"/>
     <w:qFormat/>
     <w:rsid w:val="00CA23C4"/>
@@ -22176,10 +22209,10 @@
       <w:lang w:eastAsia="es-ES"/>
     </w:rPr>
   </w:style>
-  <w:style w:type="character" w:customStyle="1" w:styleId="NoSpacingChar">
-    <w:name w:val="No Spacing Char"/>
-    <w:basedOn w:val="DefaultParagraphFont"/>
-    <w:link w:val="NoSpacing"/>
+  <w:style w:type="character" w:customStyle="1" w:styleId="SinespaciadoCar">
+    <w:name w:val="Sin espaciado Car"/>
+    <w:basedOn w:val="Fuentedeprrafopredeter"/>
+    <w:link w:val="Sinespaciado"/>
     <w:uiPriority w:val="1"/>
     <w:rsid w:val="00CA23C4"/>
     <w:rPr>
@@ -22187,10 +22220,10 @@
       <w:lang w:eastAsia="es-ES"/>
     </w:rPr>
   </w:style>
-  <w:style w:type="paragraph" w:styleId="Header">
+  <w:style w:type="paragraph" w:styleId="Encabezado">
     <w:name w:val="header"/>
     <w:basedOn w:val="Normal"/>
-    <w:link w:val="HeaderChar"/>
+    <w:link w:val="EncabezadoCar"/>
     <w:uiPriority w:val="99"/>
     <w:unhideWhenUsed/>
     <w:rsid w:val="00E16E0D"/>
@@ -22202,17 +22235,17 @@
       <w:spacing w:after="0" w:line="240" w:lineRule="auto"/>
     </w:pPr>
   </w:style>
-  <w:style w:type="character" w:customStyle="1" w:styleId="HeaderChar">
-    <w:name w:val="Header Char"/>
-    <w:basedOn w:val="DefaultParagraphFont"/>
-    <w:link w:val="Header"/>
+  <w:style w:type="character" w:customStyle="1" w:styleId="EncabezadoCar">
+    <w:name w:val="Encabezado Car"/>
+    <w:basedOn w:val="Fuentedeprrafopredeter"/>
+    <w:link w:val="Encabezado"/>
     <w:uiPriority w:val="99"/>
     <w:rsid w:val="00E16E0D"/>
   </w:style>
-  <w:style w:type="paragraph" w:styleId="Footer">
+  <w:style w:type="paragraph" w:styleId="Piedepgina">
     <w:name w:val="footer"/>
     <w:basedOn w:val="Normal"/>
-    <w:link w:val="FooterChar"/>
+    <w:link w:val="PiedepginaCar"/>
     <w:uiPriority w:val="99"/>
     <w:unhideWhenUsed/>
     <w:rsid w:val="00E16E0D"/>
@@ -22224,10 +22257,10 @@
       <w:spacing w:after="0" w:line="240" w:lineRule="auto"/>
     </w:pPr>
   </w:style>
-  <w:style w:type="character" w:customStyle="1" w:styleId="FooterChar">
-    <w:name w:val="Footer Char"/>
-    <w:basedOn w:val="DefaultParagraphFont"/>
-    <w:link w:val="Footer"/>
+  <w:style w:type="character" w:customStyle="1" w:styleId="PiedepginaCar">
+    <w:name w:val="Pie de página Car"/>
+    <w:basedOn w:val="Fuentedeprrafopredeter"/>
+    <w:link w:val="Piedepgina"/>
     <w:uiPriority w:val="99"/>
     <w:rsid w:val="00E16E0D"/>
   </w:style>
@@ -22277,7 +22310,7 @@
   <w:font w:name="Symbol">
     <w:panose1 w:val="05050102010706020507"/>
     <w:charset w:val="02"/>
-    <w:family w:val="roman"/>
+    <w:family w:val="decorative"/>
     <w:pitch w:val="variable"/>
     <w:sig w:usb0="00000000" w:usb1="10000000" w:usb2="00000000" w:usb3="00000000" w:csb0="80000000" w:csb1="00000000"/>
   </w:font>
@@ -22293,12 +22326,12 @@
     <w:charset w:val="00"/>
     <w:family w:val="modern"/>
     <w:pitch w:val="fixed"/>
-    <w:sig w:usb0="E0002EFF" w:usb1="C0007843" w:usb2="00000009" w:usb3="00000000" w:csb0="000001FF" w:csb1="00000000"/>
+    <w:sig w:usb0="E0002AFF" w:usb1="C0007843" w:usb2="00000009" w:usb3="00000000" w:csb0="000001FF" w:csb1="00000000"/>
   </w:font>
   <w:font w:name="Wingdings">
     <w:panose1 w:val="05000000000000000000"/>
     <w:charset w:val="02"/>
-    <w:family w:val="auto"/>
+    <w:family w:val="decorative"/>
     <w:pitch w:val="variable"/>
     <w:sig w:usb0="00000000" w:usb1="10000000" w:usb2="00000000" w:usb3="00000000" w:csb0="80000000" w:csb1="00000000"/>
   </w:font>
@@ -22314,7 +22347,7 @@
     <w:charset w:val="00"/>
     <w:family w:val="swiss"/>
     <w:pitch w:val="variable"/>
-    <w:sig w:usb0="E0002EFF" w:usb1="C000785B" w:usb2="00000009" w:usb3="00000000" w:csb0="000001FF" w:csb1="00000000"/>
+    <w:sig w:usb0="E0002AFF" w:usb1="C0007843" w:usb2="00000009" w:usb3="00000000" w:csb0="000001FF" w:csb1="00000000"/>
   </w:font>
   <w:font w:name="Calibri Light">
     <w:panose1 w:val="020F0302020204030204"/>
@@ -22353,6 +22386,7 @@
     <w:rsid w:val="00177B3A"/>
     <w:rsid w:val="001C5620"/>
     <w:rsid w:val="002A36F1"/>
+    <w:rsid w:val="007B09C9"/>
     <w:rsid w:val="00B51F24"/>
   </w:rsids>
   <m:mathPr>
@@ -22370,8 +22404,8 @@
   </m:mathPr>
   <w:themeFontLang w:val="es-ES"/>
   <w:clrSchemeMapping w:bg1="light1" w:t1="dark1" w:bg2="light2" w:t2="dark2" w:accent1="accent1" w:accent2="accent2" w:accent3="accent3" w:accent4="accent4" w:accent5="accent5" w:accent6="accent6" w:hyperlink="hyperlink" w:followedHyperlink="followedHyperlink"/>
-  <w:decimalSymbol w:val="."/>
-  <w:listSeparator w:val=","/>
+  <w:decimalSymbol w:val=","/>
+  <w:listSeparator w:val=";"/>
   <w15:chartTrackingRefBased/>
 </w:settings>
 </file>
@@ -22774,13 +22808,13 @@
     <w:name w:val="Normal"/>
     <w:qFormat/>
   </w:style>
-  <w:style w:type="character" w:default="1" w:styleId="DefaultParagraphFont">
+  <w:style w:type="character" w:default="1" w:styleId="Fuentedeprrafopredeter">
     <w:name w:val="Default Paragraph Font"/>
     <w:uiPriority w:val="1"/>
     <w:semiHidden/>
     <w:unhideWhenUsed/>
   </w:style>
-  <w:style w:type="table" w:default="1" w:styleId="TableNormal">
+  <w:style w:type="table" w:default="1" w:styleId="Tablanormal">
     <w:name w:val="Normal Table"/>
     <w:uiPriority w:val="99"/>
     <w:semiHidden/>
@@ -22795,7 +22829,7 @@
       </w:tblCellMar>
     </w:tblPr>
   </w:style>
-  <w:style w:type="numbering" w:default="1" w:styleId="NoList">
+  <w:style w:type="numbering" w:default="1" w:styleId="Sinlista">
     <w:name w:val="No List"/>
     <w:uiPriority w:val="99"/>
     <w:semiHidden/>
@@ -23109,7 +23143,7 @@
 </file>
 
 <file path=customXml/itemProps1.xml><?xml version="1.0" encoding="utf-8"?>
-<ds:datastoreItem xmlns:ds="http://schemas.openxmlformats.org/officeDocument/2006/customXml" ds:itemID="{C748AE66-8B8D-40B3-B989-30C526D09E68}">
+<ds:datastoreItem xmlns:ds="http://schemas.openxmlformats.org/officeDocument/2006/customXml" ds:itemID="{53FB91EF-5145-2C40-B0C6-77BCB976148C}">
   <ds:schemaRefs>
     <ds:schemaRef ds:uri="http://schemas.openxmlformats.org/officeDocument/2006/bibliography"/>
   </ds:schemaRefs>

</xml_diff>